<commit_message>
Empezando con el ejercicio 6.
</commit_message>
<xml_diff>
--- a/biblioteca/RepasoPOOProgram/EJERCICIO REPASO POO nivel 5 y 6.docx
+++ b/biblioteca/RepasoPOOProgram/EJERCICIO REPASO POO nivel 5 y 6.docx
@@ -1,6 +1,6 @@
 
 <file path=word/document.xml><?xml version="1.0" encoding="utf-8"?>
-<w:document xmlns:wpc="http://schemas.microsoft.com/office/word/2010/wordprocessingCanvas" xmlns:mc="http://schemas.openxmlformats.org/markup-compatibility/2006" xmlns:o="urn:schemas-microsoft-com:office:office" xmlns:r="http://schemas.openxmlformats.org/officeDocument/2006/relationships" xmlns:m="http://schemas.openxmlformats.org/officeDocument/2006/math" xmlns:v="urn:schemas-microsoft-com:vml" xmlns:wp14="http://schemas.microsoft.com/office/word/2010/wordprocessingDrawing" xmlns:wp="http://schemas.openxmlformats.org/drawingml/2006/wordprocessingDrawing" xmlns:w10="urn:schemas-microsoft-com:office:word" xmlns:w="http://schemas.openxmlformats.org/wordprocessingml/2006/main" xmlns:w14="http://schemas.microsoft.com/office/word/2010/wordml" xmlns:wpg="http://schemas.microsoft.com/office/word/2010/wordprocessingGroup" xmlns:wpi="http://schemas.microsoft.com/office/word/2010/wordprocessingInk" xmlns:wne="http://schemas.microsoft.com/office/word/2006/wordml" xmlns:wps="http://schemas.microsoft.com/office/word/2010/wordprocessingShape" mc:Ignorable="w14 wp14">
+<w:document xmlns:wpc="http://schemas.microsoft.com/office/word/2010/wordprocessingCanvas" xmlns:cx="http://schemas.microsoft.com/office/drawing/2014/chartex" xmlns:cx1="http://schemas.microsoft.com/office/drawing/2015/9/8/chartex" xmlns:mc="http://schemas.openxmlformats.org/markup-compatibility/2006" xmlns:o="urn:schemas-microsoft-com:office:office" xmlns:r="http://schemas.openxmlformats.org/officeDocument/2006/relationships" xmlns:m="http://schemas.openxmlformats.org/officeDocument/2006/math" xmlns:v="urn:schemas-microsoft-com:vml" xmlns:wp14="http://schemas.microsoft.com/office/word/2010/wordprocessingDrawing" xmlns:wp="http://schemas.openxmlformats.org/drawingml/2006/wordprocessingDrawing" xmlns:w10="urn:schemas-microsoft-com:office:word" xmlns:w="http://schemas.openxmlformats.org/wordprocessingml/2006/main" xmlns:w14="http://schemas.microsoft.com/office/word/2010/wordml" xmlns:w15="http://schemas.microsoft.com/office/word/2012/wordml" xmlns:w16se="http://schemas.microsoft.com/office/word/2015/wordml/symex" xmlns:wpg="http://schemas.microsoft.com/office/word/2010/wordprocessingGroup" xmlns:wpi="http://schemas.microsoft.com/office/word/2010/wordprocessingInk" xmlns:wne="http://schemas.microsoft.com/office/word/2006/wordml" xmlns:wps="http://schemas.microsoft.com/office/word/2010/wordprocessingShape" mc:Ignorable="w14 w15 w16se wp14">
   <w:body>
     <w:p>
       <w:pPr>
@@ -92,14 +92,16 @@
           <w:rFonts w:ascii="Public Sans" w:eastAsia="Times New Roman" w:hAnsi="Public Sans" w:cs="Times New Roman"/>
           <w:sz w:val="24"/>
           <w:szCs w:val="24"/>
-          <w:lang w:val="es-ES" w:eastAsia="es-ES"/>
-        </w:rPr>
-      </w:pPr>
-      <w:r>
-        <w:rPr>
-          <w:rFonts w:ascii="Public Sans" w:eastAsia="Times New Roman" w:hAnsi="Public Sans" w:cs="Times New Roman"/>
-          <w:sz w:val="24"/>
-          <w:szCs w:val="24"/>
+          <w:highlight w:val="yellow"/>
+          <w:lang w:val="es-ES" w:eastAsia="es-ES"/>
+        </w:rPr>
+      </w:pPr>
+      <w:r>
+        <w:rPr>
+          <w:rFonts w:ascii="Public Sans" w:eastAsia="Times New Roman" w:hAnsi="Public Sans" w:cs="Times New Roman"/>
+          <w:sz w:val="24"/>
+          <w:szCs w:val="24"/>
+          <w:highlight w:val="yellow"/>
           <w:lang w:val="es-ES" w:eastAsia="es-ES"/>
         </w:rPr>
         <w:t xml:space="preserve">Crear una clase llamada </w:t>
@@ -111,6 +113,7 @@
           <w:bCs/>
           <w:sz w:val="24"/>
           <w:szCs w:val="24"/>
+          <w:highlight w:val="yellow"/>
           <w:lang w:val="es-ES" w:eastAsia="es-ES"/>
         </w:rPr>
         <w:t>Editorial</w:t>
@@ -120,27 +123,10 @@
           <w:rFonts w:ascii="Public Sans" w:eastAsia="Times New Roman" w:hAnsi="Public Sans" w:cs="Times New Roman"/>
           <w:sz w:val="24"/>
           <w:szCs w:val="24"/>
-          <w:lang w:val="es-ES" w:eastAsia="es-ES"/>
-        </w:rPr>
-        <w:t>.</w:t>
-      </w:r>
-      <w:r>
-        <w:rPr>
-          <w:rFonts w:ascii="Public Sans" w:eastAsia="Times New Roman" w:hAnsi="Public Sans" w:cs="Times New Roman"/>
-          <w:sz w:val="24"/>
-          <w:szCs w:val="24"/>
-          <w:lang w:val="es-ES" w:eastAsia="es-ES"/>
-        </w:rPr>
-        <w:t xml:space="preserve"> </w:t>
-      </w:r>
-      <w:r>
-        <w:rPr>
-          <w:rFonts w:ascii="Public Sans" w:eastAsia="Times New Roman" w:hAnsi="Public Sans" w:cs="Times New Roman"/>
-          <w:sz w:val="24"/>
-          <w:szCs w:val="24"/>
-          <w:lang w:val="es-ES" w:eastAsia="es-ES"/>
-        </w:rPr>
-        <w:t xml:space="preserve">La clase debe tener los siguientes </w:t>
+          <w:highlight w:val="yellow"/>
+          <w:lang w:val="es-ES" w:eastAsia="es-ES"/>
+        </w:rPr>
+        <w:t xml:space="preserve">. La clase debe tener los siguientes </w:t>
       </w:r>
       <w:r>
         <w:rPr>
@@ -149,6 +135,7 @@
           <w:bCs/>
           <w:sz w:val="24"/>
           <w:szCs w:val="24"/>
+          <w:highlight w:val="yellow"/>
           <w:lang w:val="es-ES" w:eastAsia="es-ES"/>
         </w:rPr>
         <w:t>atributos privados</w:t>
@@ -158,6 +145,7 @@
           <w:rFonts w:ascii="Public Sans" w:eastAsia="Times New Roman" w:hAnsi="Public Sans" w:cs="Times New Roman"/>
           <w:sz w:val="24"/>
           <w:szCs w:val="24"/>
+          <w:highlight w:val="yellow"/>
           <w:lang w:val="es-ES" w:eastAsia="es-ES"/>
         </w:rPr>
         <w:t>:</w:t>
@@ -175,6 +163,7 @@
           <w:rFonts w:ascii="Public Sans" w:eastAsia="Times New Roman" w:hAnsi="Public Sans" w:cs="Times New Roman"/>
           <w:sz w:val="24"/>
           <w:szCs w:val="24"/>
+          <w:highlight w:val="yellow"/>
           <w:lang w:val="es-ES" w:eastAsia="es-ES"/>
         </w:rPr>
       </w:pPr>
@@ -183,24 +172,17 @@
           <w:rFonts w:ascii="Public Sans" w:eastAsia="Times New Roman" w:hAnsi="Public Sans" w:cs="Courier New"/>
           <w:sz w:val="24"/>
           <w:szCs w:val="24"/>
-          <w:lang w:val="es-ES" w:eastAsia="es-ES"/>
-        </w:rPr>
-        <w:t>Nombre de la editorial</w:t>
-      </w:r>
-      <w:r>
-        <w:rPr>
-          <w:rFonts w:ascii="Public Sans" w:eastAsia="Times New Roman" w:hAnsi="Public Sans" w:cs="Courier New"/>
-          <w:sz w:val="24"/>
-          <w:szCs w:val="24"/>
-          <w:lang w:val="es-ES" w:eastAsia="es-ES"/>
-        </w:rPr>
-        <w:t xml:space="preserve"> </w:t>
-      </w:r>
-      <w:r>
-        <w:rPr>
-          <w:rFonts w:ascii="Public Sans" w:eastAsia="Times New Roman" w:hAnsi="Public Sans" w:cs="Times New Roman"/>
-          <w:sz w:val="24"/>
-          <w:szCs w:val="24"/>
+          <w:highlight w:val="yellow"/>
+          <w:lang w:val="es-ES" w:eastAsia="es-ES"/>
+        </w:rPr>
+        <w:t xml:space="preserve">Nombre de la editorial </w:t>
+      </w:r>
+      <w:r>
+        <w:rPr>
+          <w:rFonts w:ascii="Public Sans" w:eastAsia="Times New Roman" w:hAnsi="Public Sans" w:cs="Times New Roman"/>
+          <w:sz w:val="24"/>
+          <w:szCs w:val="24"/>
+          <w:highlight w:val="yellow"/>
           <w:lang w:val="es-ES" w:eastAsia="es-ES"/>
         </w:rPr>
         <w:t>(</w:t>
@@ -211,6 +193,7 @@
           <w:rFonts w:ascii="Public Sans" w:eastAsia="Times New Roman" w:hAnsi="Public Sans" w:cs="Times New Roman"/>
           <w:sz w:val="24"/>
           <w:szCs w:val="24"/>
+          <w:highlight w:val="yellow"/>
           <w:lang w:val="es-ES" w:eastAsia="es-ES"/>
         </w:rPr>
         <w:t>String</w:t>
@@ -221,6 +204,7 @@
           <w:rFonts w:ascii="Public Sans" w:eastAsia="Times New Roman" w:hAnsi="Public Sans" w:cs="Times New Roman"/>
           <w:sz w:val="24"/>
           <w:szCs w:val="24"/>
+          <w:highlight w:val="yellow"/>
           <w:lang w:val="es-ES" w:eastAsia="es-ES"/>
         </w:rPr>
         <w:t>)</w:t>
@@ -238,6 +222,7 @@
           <w:rFonts w:ascii="Public Sans" w:eastAsia="Times New Roman" w:hAnsi="Public Sans" w:cs="Times New Roman"/>
           <w:sz w:val="24"/>
           <w:szCs w:val="24"/>
+          <w:highlight w:val="yellow"/>
           <w:lang w:val="es-ES" w:eastAsia="es-ES"/>
         </w:rPr>
       </w:pPr>
@@ -246,24 +231,17 @@
           <w:rFonts w:ascii="Public Sans" w:eastAsia="Times New Roman" w:hAnsi="Public Sans" w:cs="Courier New"/>
           <w:sz w:val="24"/>
           <w:szCs w:val="24"/>
-          <w:lang w:val="es-ES" w:eastAsia="es-ES"/>
-        </w:rPr>
-        <w:t>País de origen</w:t>
-      </w:r>
-      <w:r>
-        <w:rPr>
-          <w:rFonts w:ascii="Public Sans" w:eastAsia="Times New Roman" w:hAnsi="Public Sans" w:cs="Courier New"/>
-          <w:sz w:val="24"/>
-          <w:szCs w:val="24"/>
-          <w:lang w:val="es-ES" w:eastAsia="es-ES"/>
-        </w:rPr>
-        <w:t xml:space="preserve"> </w:t>
-      </w:r>
-      <w:r>
-        <w:rPr>
-          <w:rFonts w:ascii="Public Sans" w:eastAsia="Times New Roman" w:hAnsi="Public Sans" w:cs="Times New Roman"/>
-          <w:sz w:val="24"/>
-          <w:szCs w:val="24"/>
+          <w:highlight w:val="yellow"/>
+          <w:lang w:val="es-ES" w:eastAsia="es-ES"/>
+        </w:rPr>
+        <w:t xml:space="preserve">País de origen </w:t>
+      </w:r>
+      <w:r>
+        <w:rPr>
+          <w:rFonts w:ascii="Public Sans" w:eastAsia="Times New Roman" w:hAnsi="Public Sans" w:cs="Times New Roman"/>
+          <w:sz w:val="24"/>
+          <w:szCs w:val="24"/>
+          <w:highlight w:val="yellow"/>
           <w:lang w:val="es-ES" w:eastAsia="es-ES"/>
         </w:rPr>
         <w:t>(</w:t>
@@ -274,6 +252,7 @@
           <w:rFonts w:ascii="Public Sans" w:eastAsia="Times New Roman" w:hAnsi="Public Sans" w:cs="Times New Roman"/>
           <w:sz w:val="24"/>
           <w:szCs w:val="24"/>
+          <w:highlight w:val="yellow"/>
           <w:lang w:val="es-ES" w:eastAsia="es-ES"/>
         </w:rPr>
         <w:t>String</w:t>
@@ -284,6 +263,7 @@
           <w:rFonts w:ascii="Public Sans" w:eastAsia="Times New Roman" w:hAnsi="Public Sans" w:cs="Times New Roman"/>
           <w:sz w:val="24"/>
           <w:szCs w:val="24"/>
+          <w:highlight w:val="yellow"/>
           <w:lang w:val="es-ES" w:eastAsia="es-ES"/>
         </w:rPr>
         <w:t>)</w:t>
@@ -301,6 +281,7 @@
           <w:rFonts w:ascii="Public Sans" w:eastAsia="Times New Roman" w:hAnsi="Public Sans" w:cs="Courier New"/>
           <w:sz w:val="24"/>
           <w:szCs w:val="24"/>
+          <w:highlight w:val="yellow"/>
           <w:lang w:val="es-ES" w:eastAsia="es-ES"/>
         </w:rPr>
       </w:pPr>
@@ -309,24 +290,17 @@
           <w:rFonts w:ascii="Public Sans" w:eastAsia="Times New Roman" w:hAnsi="Public Sans" w:cs="Courier New"/>
           <w:sz w:val="24"/>
           <w:szCs w:val="24"/>
-          <w:lang w:val="es-ES" w:eastAsia="es-ES"/>
-        </w:rPr>
-        <w:t>Año de fundación</w:t>
-      </w:r>
-      <w:r>
-        <w:rPr>
-          <w:rFonts w:ascii="Public Sans" w:eastAsia="Times New Roman" w:hAnsi="Public Sans" w:cs="Courier New"/>
-          <w:sz w:val="24"/>
-          <w:szCs w:val="24"/>
-          <w:lang w:val="es-ES" w:eastAsia="es-ES"/>
-        </w:rPr>
-        <w:t xml:space="preserve"> </w:t>
-      </w:r>
-      <w:r>
-        <w:rPr>
-          <w:rFonts w:ascii="Public Sans" w:eastAsia="Times New Roman" w:hAnsi="Public Sans" w:cs="Times New Roman"/>
-          <w:sz w:val="24"/>
-          <w:szCs w:val="24"/>
+          <w:highlight w:val="yellow"/>
+          <w:lang w:val="es-ES" w:eastAsia="es-ES"/>
+        </w:rPr>
+        <w:t xml:space="preserve">Año de fundación </w:t>
+      </w:r>
+      <w:r>
+        <w:rPr>
+          <w:rFonts w:ascii="Public Sans" w:eastAsia="Times New Roman" w:hAnsi="Public Sans" w:cs="Times New Roman"/>
+          <w:sz w:val="24"/>
+          <w:szCs w:val="24"/>
+          <w:highlight w:val="yellow"/>
           <w:lang w:val="es-ES" w:eastAsia="es-ES"/>
         </w:rPr>
         <w:t>(</w:t>
@@ -337,6 +311,7 @@
           <w:rFonts w:ascii="Public Sans" w:eastAsia="Times New Roman" w:hAnsi="Public Sans" w:cs="Times New Roman"/>
           <w:sz w:val="24"/>
           <w:szCs w:val="24"/>
+          <w:highlight w:val="yellow"/>
           <w:lang w:val="es-ES" w:eastAsia="es-ES"/>
         </w:rPr>
         <w:t>int</w:t>
@@ -347,6 +322,7 @@
           <w:rFonts w:ascii="Public Sans" w:eastAsia="Times New Roman" w:hAnsi="Public Sans" w:cs="Times New Roman"/>
           <w:sz w:val="24"/>
           <w:szCs w:val="24"/>
+          <w:highlight w:val="yellow"/>
           <w:lang w:val="es-ES" w:eastAsia="es-ES"/>
         </w:rPr>
         <w:t>)</w:t>
@@ -364,6 +340,7 @@
           <w:rFonts w:ascii="Public Sans" w:eastAsia="Times New Roman" w:hAnsi="Public Sans" w:cs="Courier New"/>
           <w:sz w:val="24"/>
           <w:szCs w:val="24"/>
+          <w:highlight w:val="yellow"/>
           <w:lang w:val="es-ES" w:eastAsia="es-ES"/>
         </w:rPr>
       </w:pPr>
@@ -372,24 +349,17 @@
           <w:rFonts w:ascii="Public Sans" w:eastAsia="Times New Roman" w:hAnsi="Public Sans" w:cs="Courier New"/>
           <w:sz w:val="24"/>
           <w:szCs w:val="24"/>
-          <w:lang w:val="es-ES" w:eastAsia="es-ES"/>
-        </w:rPr>
-        <w:t>Cantidad de libros publicados</w:t>
-      </w:r>
-      <w:r>
-        <w:rPr>
-          <w:rFonts w:ascii="Public Sans" w:eastAsia="Times New Roman" w:hAnsi="Public Sans" w:cs="Courier New"/>
-          <w:sz w:val="24"/>
-          <w:szCs w:val="24"/>
-          <w:lang w:val="es-ES" w:eastAsia="es-ES"/>
-        </w:rPr>
-        <w:t xml:space="preserve"> </w:t>
-      </w:r>
-      <w:r>
-        <w:rPr>
-          <w:rFonts w:ascii="Public Sans" w:eastAsia="Times New Roman" w:hAnsi="Public Sans" w:cs="Times New Roman"/>
-          <w:sz w:val="24"/>
-          <w:szCs w:val="24"/>
+          <w:highlight w:val="yellow"/>
+          <w:lang w:val="es-ES" w:eastAsia="es-ES"/>
+        </w:rPr>
+        <w:t xml:space="preserve">Cantidad de libros publicados </w:t>
+      </w:r>
+      <w:r>
+        <w:rPr>
+          <w:rFonts w:ascii="Public Sans" w:eastAsia="Times New Roman" w:hAnsi="Public Sans" w:cs="Times New Roman"/>
+          <w:sz w:val="24"/>
+          <w:szCs w:val="24"/>
+          <w:highlight w:val="yellow"/>
           <w:lang w:val="es-ES" w:eastAsia="es-ES"/>
         </w:rPr>
         <w:t>(</w:t>
@@ -400,6 +370,7 @@
           <w:rFonts w:ascii="Public Sans" w:eastAsia="Times New Roman" w:hAnsi="Public Sans" w:cs="Times New Roman"/>
           <w:sz w:val="24"/>
           <w:szCs w:val="24"/>
+          <w:highlight w:val="yellow"/>
           <w:lang w:val="es-ES" w:eastAsia="es-ES"/>
         </w:rPr>
         <w:t>int</w:t>
@@ -410,6 +381,7 @@
           <w:rFonts w:ascii="Public Sans" w:eastAsia="Times New Roman" w:hAnsi="Public Sans" w:cs="Times New Roman"/>
           <w:sz w:val="24"/>
           <w:szCs w:val="24"/>
+          <w:highlight w:val="yellow"/>
           <w:lang w:val="es-ES" w:eastAsia="es-ES"/>
         </w:rPr>
         <w:t>)</w:t>
@@ -428,6 +400,7 @@
           <w:rFonts w:ascii="Public Sans" w:eastAsia="Times New Roman" w:hAnsi="Public Sans" w:cs="Times New Roman"/>
           <w:sz w:val="24"/>
           <w:szCs w:val="24"/>
+          <w:highlight w:val="yellow"/>
           <w:lang w:val="es-ES" w:eastAsia="es-ES"/>
         </w:rPr>
       </w:pPr>
@@ -437,25 +410,17 @@
           <w:bCs/>
           <w:sz w:val="24"/>
           <w:szCs w:val="24"/>
-          <w:lang w:val="es-ES" w:eastAsia="es-ES"/>
-        </w:rPr>
-        <w:t>Añadir c</w:t>
-      </w:r>
-      <w:r>
-        <w:rPr>
-          <w:rFonts w:ascii="Public Sans" w:eastAsia="Times New Roman" w:hAnsi="Public Sans" w:cs="Times New Roman"/>
-          <w:bCs/>
-          <w:sz w:val="24"/>
-          <w:szCs w:val="24"/>
-          <w:lang w:val="es-ES" w:eastAsia="es-ES"/>
-        </w:rPr>
-        <w:t>onstructor</w:t>
-      </w:r>
-      <w:r>
-        <w:rPr>
-          <w:rFonts w:ascii="Public Sans" w:eastAsia="Times New Roman" w:hAnsi="Public Sans" w:cs="Times New Roman"/>
-          <w:sz w:val="24"/>
-          <w:szCs w:val="24"/>
+          <w:highlight w:val="yellow"/>
+          <w:lang w:val="es-ES" w:eastAsia="es-ES"/>
+        </w:rPr>
+        <w:t>Añadir constructor</w:t>
+      </w:r>
+      <w:r>
+        <w:rPr>
+          <w:rFonts w:ascii="Public Sans" w:eastAsia="Times New Roman" w:hAnsi="Public Sans" w:cs="Times New Roman"/>
+          <w:sz w:val="24"/>
+          <w:szCs w:val="24"/>
+          <w:highlight w:val="yellow"/>
           <w:lang w:val="es-ES" w:eastAsia="es-ES"/>
         </w:rPr>
         <w:t xml:space="preserve"> vacío.</w:t>
@@ -473,6 +438,7 @@
           <w:rFonts w:ascii="Public Sans" w:eastAsia="Times New Roman" w:hAnsi="Public Sans" w:cs="Times New Roman"/>
           <w:sz w:val="24"/>
           <w:szCs w:val="24"/>
+          <w:highlight w:val="yellow"/>
           <w:lang w:val="es-ES" w:eastAsia="es-ES"/>
         </w:rPr>
       </w:pPr>
@@ -482,46 +448,20 @@
           <w:bCs/>
           <w:sz w:val="24"/>
           <w:szCs w:val="24"/>
-          <w:lang w:val="es-ES" w:eastAsia="es-ES"/>
-        </w:rPr>
-        <w:t>Añadir c</w:t>
-      </w:r>
-      <w:r>
-        <w:rPr>
-          <w:rFonts w:ascii="Public Sans" w:eastAsia="Times New Roman" w:hAnsi="Public Sans" w:cs="Times New Roman"/>
-          <w:bCs/>
-          <w:sz w:val="24"/>
-          <w:szCs w:val="24"/>
-          <w:lang w:val="es-ES" w:eastAsia="es-ES"/>
-        </w:rPr>
-        <w:t>onstructor</w:t>
-      </w:r>
-      <w:r>
-        <w:rPr>
-          <w:rFonts w:ascii="Public Sans" w:eastAsia="Times New Roman" w:hAnsi="Public Sans" w:cs="Times New Roman"/>
-          <w:sz w:val="24"/>
-          <w:szCs w:val="24"/>
-          <w:lang w:val="es-ES" w:eastAsia="es-ES"/>
-        </w:rPr>
-        <w:t xml:space="preserve"> </w:t>
-      </w:r>
-      <w:r>
-        <w:rPr>
-          <w:rFonts w:ascii="Public Sans" w:eastAsia="Times New Roman" w:hAnsi="Public Sans" w:cs="Times New Roman"/>
-          <w:sz w:val="24"/>
-          <w:szCs w:val="24"/>
-          <w:lang w:val="es-ES" w:eastAsia="es-ES"/>
-        </w:rPr>
-        <w:t>con todos los parámetros</w:t>
-      </w:r>
-      <w:r>
-        <w:rPr>
-          <w:rFonts w:ascii="Public Sans" w:eastAsia="Times New Roman" w:hAnsi="Public Sans" w:cs="Times New Roman"/>
-          <w:sz w:val="24"/>
-          <w:szCs w:val="24"/>
-          <w:lang w:val="es-ES" w:eastAsia="es-ES"/>
-        </w:rPr>
-        <w:t>.</w:t>
+          <w:highlight w:val="yellow"/>
+          <w:lang w:val="es-ES" w:eastAsia="es-ES"/>
+        </w:rPr>
+        <w:t>Añadir constructor</w:t>
+      </w:r>
+      <w:r>
+        <w:rPr>
+          <w:rFonts w:ascii="Public Sans" w:eastAsia="Times New Roman" w:hAnsi="Public Sans" w:cs="Times New Roman"/>
+          <w:sz w:val="24"/>
+          <w:szCs w:val="24"/>
+          <w:highlight w:val="yellow"/>
+          <w:lang w:val="es-ES" w:eastAsia="es-ES"/>
+        </w:rPr>
+        <w:t xml:space="preserve"> con todos los parámetros.</w:t>
       </w:r>
     </w:p>
     <w:p>
@@ -536,14 +476,16 @@
           <w:rFonts w:ascii="Public Sans" w:eastAsia="Times New Roman" w:hAnsi="Public Sans" w:cs="Times New Roman"/>
           <w:sz w:val="24"/>
           <w:szCs w:val="24"/>
-          <w:lang w:val="es-ES" w:eastAsia="es-ES"/>
-        </w:rPr>
-      </w:pPr>
-      <w:r>
-        <w:rPr>
-          <w:rFonts w:ascii="Public Sans" w:eastAsia="Times New Roman" w:hAnsi="Public Sans" w:cs="Times New Roman"/>
-          <w:sz w:val="24"/>
-          <w:szCs w:val="24"/>
+          <w:highlight w:val="yellow"/>
+          <w:lang w:val="es-ES" w:eastAsia="es-ES"/>
+        </w:rPr>
+      </w:pPr>
+      <w:r>
+        <w:rPr>
+          <w:rFonts w:ascii="Public Sans" w:eastAsia="Times New Roman" w:hAnsi="Public Sans" w:cs="Times New Roman"/>
+          <w:sz w:val="24"/>
+          <w:szCs w:val="24"/>
+          <w:highlight w:val="yellow"/>
           <w:lang w:val="es-ES" w:eastAsia="es-ES"/>
         </w:rPr>
         <w:t xml:space="preserve">Métodos </w:t>
@@ -555,6 +497,7 @@
           <w:bCs/>
           <w:sz w:val="24"/>
           <w:szCs w:val="24"/>
+          <w:highlight w:val="yellow"/>
           <w:lang w:val="es-ES" w:eastAsia="es-ES"/>
         </w:rPr>
         <w:t>getters</w:t>
@@ -566,6 +509,7 @@
           <w:bCs/>
           <w:sz w:val="24"/>
           <w:szCs w:val="24"/>
+          <w:highlight w:val="yellow"/>
           <w:lang w:val="es-ES" w:eastAsia="es-ES"/>
         </w:rPr>
         <w:t xml:space="preserve"> y </w:t>
@@ -577,6 +521,7 @@
           <w:bCs/>
           <w:sz w:val="24"/>
           <w:szCs w:val="24"/>
+          <w:highlight w:val="yellow"/>
           <w:lang w:val="es-ES" w:eastAsia="es-ES"/>
         </w:rPr>
         <w:t>setters</w:t>
@@ -587,6 +532,7 @@
           <w:rFonts w:ascii="Public Sans" w:eastAsia="Times New Roman" w:hAnsi="Public Sans" w:cs="Times New Roman"/>
           <w:sz w:val="24"/>
           <w:szCs w:val="24"/>
+          <w:highlight w:val="yellow"/>
           <w:lang w:val="es-ES" w:eastAsia="es-ES"/>
         </w:rPr>
         <w:t xml:space="preserve"> para todos los atributos.</w:t>
@@ -604,14 +550,16 @@
           <w:rFonts w:ascii="Public Sans" w:eastAsia="Times New Roman" w:hAnsi="Public Sans" w:cs="Times New Roman"/>
           <w:sz w:val="24"/>
           <w:szCs w:val="24"/>
-          <w:lang w:val="es-ES" w:eastAsia="es-ES"/>
-        </w:rPr>
-      </w:pPr>
-      <w:r>
-        <w:rPr>
-          <w:rFonts w:ascii="Public Sans" w:eastAsia="Times New Roman" w:hAnsi="Public Sans" w:cs="Times New Roman"/>
-          <w:sz w:val="24"/>
-          <w:szCs w:val="24"/>
+          <w:highlight w:val="yellow"/>
+          <w:lang w:val="es-ES" w:eastAsia="es-ES"/>
+        </w:rPr>
+      </w:pPr>
+      <w:r>
+        <w:rPr>
+          <w:rFonts w:ascii="Public Sans" w:eastAsia="Times New Roman" w:hAnsi="Public Sans" w:cs="Times New Roman"/>
+          <w:sz w:val="24"/>
+          <w:szCs w:val="24"/>
+          <w:highlight w:val="yellow"/>
           <w:lang w:val="es-ES" w:eastAsia="es-ES"/>
         </w:rPr>
         <w:t xml:space="preserve">Un método </w:t>
@@ -623,6 +571,7 @@
           <w:rFonts w:ascii="Public Sans" w:eastAsia="Times New Roman" w:hAnsi="Public Sans" w:cs="Courier New"/>
           <w:sz w:val="24"/>
           <w:szCs w:val="24"/>
+          <w:highlight w:val="yellow"/>
           <w:lang w:val="es-ES" w:eastAsia="es-ES"/>
         </w:rPr>
         <w:t>toString</w:t>
@@ -633,6 +582,7 @@
           <w:rFonts w:ascii="Public Sans" w:eastAsia="Times New Roman" w:hAnsi="Public Sans" w:cs="Courier New"/>
           <w:sz w:val="24"/>
           <w:szCs w:val="24"/>
+          <w:highlight w:val="yellow"/>
           <w:lang w:val="es-ES" w:eastAsia="es-ES"/>
         </w:rPr>
         <w:t>(</w:t>
@@ -643,6 +593,7 @@
           <w:rFonts w:ascii="Public Sans" w:eastAsia="Times New Roman" w:hAnsi="Public Sans" w:cs="Courier New"/>
           <w:sz w:val="24"/>
           <w:szCs w:val="24"/>
+          <w:highlight w:val="yellow"/>
           <w:lang w:val="es-ES" w:eastAsia="es-ES"/>
         </w:rPr>
         <w:t>)</w:t>
@@ -652,99 +603,10 @@
           <w:rFonts w:ascii="Public Sans" w:eastAsia="Times New Roman" w:hAnsi="Public Sans" w:cs="Times New Roman"/>
           <w:sz w:val="24"/>
           <w:szCs w:val="24"/>
-          <w:lang w:val="es-ES" w:eastAsia="es-ES"/>
-        </w:rPr>
-        <w:t xml:space="preserve"> que muestre la información de</w:t>
-      </w:r>
-      <w:r>
-        <w:rPr>
-          <w:rFonts w:ascii="Public Sans" w:eastAsia="Times New Roman" w:hAnsi="Public Sans" w:cs="Times New Roman"/>
-          <w:sz w:val="24"/>
-          <w:szCs w:val="24"/>
-          <w:lang w:val="es-ES" w:eastAsia="es-ES"/>
-        </w:rPr>
-        <w:t xml:space="preserve"> </w:t>
-      </w:r>
-      <w:r>
-        <w:rPr>
-          <w:rFonts w:ascii="Public Sans" w:eastAsia="Times New Roman" w:hAnsi="Public Sans" w:cs="Times New Roman"/>
-          <w:sz w:val="24"/>
-          <w:szCs w:val="24"/>
-          <w:lang w:val="es-ES" w:eastAsia="es-ES"/>
-        </w:rPr>
-        <w:t>l</w:t>
-      </w:r>
-      <w:r>
-        <w:rPr>
-          <w:rFonts w:ascii="Public Sans" w:eastAsia="Times New Roman" w:hAnsi="Public Sans" w:cs="Times New Roman"/>
-          <w:sz w:val="24"/>
-          <w:szCs w:val="24"/>
-          <w:lang w:val="es-ES" w:eastAsia="es-ES"/>
-        </w:rPr>
-        <w:t>a</w:t>
-      </w:r>
-      <w:r>
-        <w:rPr>
-          <w:rFonts w:ascii="Public Sans" w:eastAsia="Times New Roman" w:hAnsi="Public Sans" w:cs="Times New Roman"/>
-          <w:sz w:val="24"/>
-          <w:szCs w:val="24"/>
-          <w:lang w:val="es-ES" w:eastAsia="es-ES"/>
-        </w:rPr>
-        <w:t xml:space="preserve"> </w:t>
-      </w:r>
-      <w:r>
-        <w:rPr>
-          <w:rFonts w:ascii="Public Sans" w:eastAsia="Times New Roman" w:hAnsi="Public Sans" w:cs="Times New Roman"/>
-          <w:sz w:val="24"/>
-          <w:szCs w:val="24"/>
-          <w:lang w:val="es-ES" w:eastAsia="es-ES"/>
-        </w:rPr>
-        <w:t>editorial</w:t>
-      </w:r>
-      <w:r>
-        <w:rPr>
-          <w:rFonts w:ascii="Public Sans" w:eastAsia="Times New Roman" w:hAnsi="Public Sans" w:cs="Times New Roman"/>
-          <w:sz w:val="24"/>
-          <w:szCs w:val="24"/>
-          <w:lang w:val="es-ES" w:eastAsia="es-ES"/>
-        </w:rPr>
-        <w:t xml:space="preserve"> </w:t>
-      </w:r>
-      <w:r>
-        <w:rPr>
-          <w:rFonts w:ascii="Public Sans" w:eastAsia="Times New Roman" w:hAnsi="Public Sans" w:cs="Times New Roman"/>
-          <w:sz w:val="24"/>
-          <w:szCs w:val="24"/>
-          <w:lang w:val="es-ES" w:eastAsia="es-ES"/>
-        </w:rPr>
-        <w:t xml:space="preserve">(todos los atributos) </w:t>
-      </w:r>
-      <w:r>
-        <w:rPr>
-          <w:rFonts w:ascii="Public Sans" w:eastAsia="Times New Roman" w:hAnsi="Public Sans" w:cs="Times New Roman"/>
-          <w:sz w:val="24"/>
-          <w:szCs w:val="24"/>
-          <w:lang w:val="es-ES" w:eastAsia="es-ES"/>
-        </w:rPr>
-        <w:t>por consola</w:t>
-      </w:r>
-      <w:r>
-        <w:rPr>
-          <w:rFonts w:ascii="Public Sans" w:eastAsia="Times New Roman" w:hAnsi="Public Sans" w:cs="Times New Roman"/>
-          <w:sz w:val="24"/>
-          <w:szCs w:val="24"/>
-          <w:lang w:val="es-ES" w:eastAsia="es-ES"/>
-        </w:rPr>
-        <w:t xml:space="preserve"> con su título y separados por “*” y con el texto “Editorial:” al principio</w:t>
-      </w:r>
-      <w:r>
-        <w:rPr>
-          <w:rFonts w:ascii="Public Sans" w:eastAsia="Times New Roman" w:hAnsi="Public Sans" w:cs="Times New Roman"/>
-          <w:sz w:val="24"/>
-          <w:szCs w:val="24"/>
-          <w:lang w:val="es-ES" w:eastAsia="es-ES"/>
-        </w:rPr>
-        <w:t>.</w:t>
+          <w:highlight w:val="yellow"/>
+          <w:lang w:val="es-ES" w:eastAsia="es-ES"/>
+        </w:rPr>
+        <w:t xml:space="preserve"> que muestre la información de la editorial (todos los atributos) por consola con su título y separados por “*” y con el texto “Editorial:” al principio.</w:t>
       </w:r>
     </w:p>
     <w:p>
@@ -759,14 +621,16 @@
           <w:rFonts w:ascii="Public Sans" w:eastAsia="Times New Roman" w:hAnsi="Public Sans" w:cs="Times New Roman"/>
           <w:sz w:val="24"/>
           <w:szCs w:val="24"/>
-          <w:lang w:val="es-ES" w:eastAsia="es-ES"/>
-        </w:rPr>
-      </w:pPr>
-      <w:r>
-        <w:rPr>
-          <w:rFonts w:ascii="Public Sans" w:eastAsia="Times New Roman" w:hAnsi="Public Sans" w:cs="Times New Roman"/>
-          <w:sz w:val="24"/>
-          <w:szCs w:val="24"/>
+          <w:highlight w:val="yellow"/>
+          <w:lang w:val="es-ES" w:eastAsia="es-ES"/>
+        </w:rPr>
+      </w:pPr>
+      <w:r>
+        <w:rPr>
+          <w:rFonts w:ascii="Public Sans" w:eastAsia="Times New Roman" w:hAnsi="Public Sans" w:cs="Times New Roman"/>
+          <w:sz w:val="24"/>
+          <w:szCs w:val="24"/>
+          <w:highlight w:val="yellow"/>
           <w:lang w:val="es-ES" w:eastAsia="es-ES"/>
         </w:rPr>
         <w:t xml:space="preserve">Añadir un atributo de este tipo a la clase </w:t>
@@ -777,6 +641,7 @@
           <w:b/>
           <w:sz w:val="24"/>
           <w:szCs w:val="24"/>
+          <w:highlight w:val="yellow"/>
           <w:lang w:val="es-ES" w:eastAsia="es-ES"/>
         </w:rPr>
         <w:t>Libro</w:t>
@@ -786,6 +651,7 @@
           <w:rFonts w:ascii="Public Sans" w:eastAsia="Times New Roman" w:hAnsi="Public Sans" w:cs="Times New Roman"/>
           <w:sz w:val="24"/>
           <w:szCs w:val="24"/>
+          <w:highlight w:val="yellow"/>
           <w:lang w:val="es-ES" w:eastAsia="es-ES"/>
         </w:rPr>
         <w:t>. Modificar los constructores para que por defecto el valor sea el de una editorial con los siguientes datos:</w:t>
@@ -803,6 +669,7 @@
           <w:rFonts w:ascii="Public Sans" w:eastAsia="Times New Roman" w:hAnsi="Public Sans" w:cs="Courier New"/>
           <w:sz w:val="24"/>
           <w:szCs w:val="24"/>
+          <w:highlight w:val="yellow"/>
           <w:lang w:val="es-ES" w:eastAsia="es-ES"/>
         </w:rPr>
       </w:pPr>
@@ -811,56 +678,32 @@
           <w:rFonts w:ascii="Public Sans" w:eastAsia="Times New Roman" w:hAnsi="Public Sans" w:cs="Courier New"/>
           <w:sz w:val="24"/>
           <w:szCs w:val="24"/>
-          <w:lang w:val="es-ES" w:eastAsia="es-ES"/>
-        </w:rPr>
-        <w:t>Nombre de la editorial</w:t>
-      </w:r>
+          <w:highlight w:val="yellow"/>
+          <w:lang w:val="es-ES" w:eastAsia="es-ES"/>
+        </w:rPr>
+        <w:t>Nombre de la editorial (</w:t>
+      </w:r>
+      <w:proofErr w:type="spellStart"/>
       <w:r>
         <w:rPr>
           <w:rFonts w:ascii="Public Sans" w:eastAsia="Times New Roman" w:hAnsi="Public Sans" w:cs="Courier New"/>
           <w:sz w:val="24"/>
           <w:szCs w:val="24"/>
-          <w:lang w:val="es-ES" w:eastAsia="es-ES"/>
-        </w:rPr>
-        <w:t xml:space="preserve"> </w:t>
-      </w:r>
+          <w:highlight w:val="yellow"/>
+          <w:lang w:val="es-ES" w:eastAsia="es-ES"/>
+        </w:rPr>
+        <w:t>String</w:t>
+      </w:r>
+      <w:proofErr w:type="spellEnd"/>
       <w:r>
         <w:rPr>
           <w:rFonts w:ascii="Public Sans" w:eastAsia="Times New Roman" w:hAnsi="Public Sans" w:cs="Courier New"/>
           <w:sz w:val="24"/>
           <w:szCs w:val="24"/>
-          <w:lang w:val="es-ES" w:eastAsia="es-ES"/>
-        </w:rPr>
-        <w:t>(</w:t>
-      </w:r>
-      <w:proofErr w:type="spellStart"/>
-      <w:r>
-        <w:rPr>
-          <w:rFonts w:ascii="Public Sans" w:eastAsia="Times New Roman" w:hAnsi="Public Sans" w:cs="Courier New"/>
-          <w:sz w:val="24"/>
-          <w:szCs w:val="24"/>
-          <w:lang w:val="es-ES" w:eastAsia="es-ES"/>
-        </w:rPr>
-        <w:t>String</w:t>
-      </w:r>
-      <w:proofErr w:type="spellEnd"/>
-      <w:r>
-        <w:rPr>
-          <w:rFonts w:ascii="Public Sans" w:eastAsia="Times New Roman" w:hAnsi="Public Sans" w:cs="Courier New"/>
-          <w:sz w:val="24"/>
-          <w:szCs w:val="24"/>
-          <w:lang w:val="es-ES" w:eastAsia="es-ES"/>
-        </w:rPr>
-        <w:t>)</w:t>
-      </w:r>
-      <w:r>
-        <w:rPr>
-          <w:rFonts w:ascii="Public Sans" w:eastAsia="Times New Roman" w:hAnsi="Public Sans" w:cs="Courier New"/>
-          <w:sz w:val="24"/>
-          <w:szCs w:val="24"/>
-          <w:lang w:val="es-ES" w:eastAsia="es-ES"/>
-        </w:rPr>
-        <w:t xml:space="preserve"> = EDITORIAL1</w:t>
+          <w:highlight w:val="yellow"/>
+          <w:lang w:val="es-ES" w:eastAsia="es-ES"/>
+        </w:rPr>
+        <w:t>) = EDITORIAL1</w:t>
       </w:r>
     </w:p>
     <w:p>
@@ -875,6 +718,7 @@
           <w:rFonts w:ascii="Public Sans" w:eastAsia="Times New Roman" w:hAnsi="Public Sans" w:cs="Courier New"/>
           <w:sz w:val="24"/>
           <w:szCs w:val="24"/>
+          <w:highlight w:val="yellow"/>
           <w:lang w:val="es-ES" w:eastAsia="es-ES"/>
         </w:rPr>
       </w:pPr>
@@ -883,56 +727,32 @@
           <w:rFonts w:ascii="Public Sans" w:eastAsia="Times New Roman" w:hAnsi="Public Sans" w:cs="Courier New"/>
           <w:sz w:val="24"/>
           <w:szCs w:val="24"/>
-          <w:lang w:val="es-ES" w:eastAsia="es-ES"/>
-        </w:rPr>
-        <w:t>País de origen</w:t>
-      </w:r>
+          <w:highlight w:val="yellow"/>
+          <w:lang w:val="es-ES" w:eastAsia="es-ES"/>
+        </w:rPr>
+        <w:t>País de origen (</w:t>
+      </w:r>
+      <w:proofErr w:type="spellStart"/>
       <w:r>
         <w:rPr>
           <w:rFonts w:ascii="Public Sans" w:eastAsia="Times New Roman" w:hAnsi="Public Sans" w:cs="Courier New"/>
           <w:sz w:val="24"/>
           <w:szCs w:val="24"/>
-          <w:lang w:val="es-ES" w:eastAsia="es-ES"/>
-        </w:rPr>
-        <w:t xml:space="preserve"> </w:t>
-      </w:r>
+          <w:highlight w:val="yellow"/>
+          <w:lang w:val="es-ES" w:eastAsia="es-ES"/>
+        </w:rPr>
+        <w:t>String</w:t>
+      </w:r>
+      <w:proofErr w:type="spellEnd"/>
       <w:r>
         <w:rPr>
           <w:rFonts w:ascii="Public Sans" w:eastAsia="Times New Roman" w:hAnsi="Public Sans" w:cs="Courier New"/>
           <w:sz w:val="24"/>
           <w:szCs w:val="24"/>
-          <w:lang w:val="es-ES" w:eastAsia="es-ES"/>
-        </w:rPr>
-        <w:t>(</w:t>
-      </w:r>
-      <w:proofErr w:type="spellStart"/>
-      <w:r>
-        <w:rPr>
-          <w:rFonts w:ascii="Public Sans" w:eastAsia="Times New Roman" w:hAnsi="Public Sans" w:cs="Courier New"/>
-          <w:sz w:val="24"/>
-          <w:szCs w:val="24"/>
-          <w:lang w:val="es-ES" w:eastAsia="es-ES"/>
-        </w:rPr>
-        <w:t>String</w:t>
-      </w:r>
-      <w:proofErr w:type="spellEnd"/>
-      <w:r>
-        <w:rPr>
-          <w:rFonts w:ascii="Public Sans" w:eastAsia="Times New Roman" w:hAnsi="Public Sans" w:cs="Courier New"/>
-          <w:sz w:val="24"/>
-          <w:szCs w:val="24"/>
-          <w:lang w:val="es-ES" w:eastAsia="es-ES"/>
-        </w:rPr>
-        <w:t>)</w:t>
-      </w:r>
-      <w:r>
-        <w:rPr>
-          <w:rFonts w:ascii="Public Sans" w:eastAsia="Times New Roman" w:hAnsi="Public Sans" w:cs="Courier New"/>
-          <w:sz w:val="24"/>
-          <w:szCs w:val="24"/>
-          <w:lang w:val="es-ES" w:eastAsia="es-ES"/>
-        </w:rPr>
-        <w:t xml:space="preserve"> = UK</w:t>
+          <w:highlight w:val="yellow"/>
+          <w:lang w:val="es-ES" w:eastAsia="es-ES"/>
+        </w:rPr>
+        <w:t>) = UK</w:t>
       </w:r>
     </w:p>
     <w:p>
@@ -947,6 +767,7 @@
           <w:rFonts w:ascii="Public Sans" w:eastAsia="Times New Roman" w:hAnsi="Public Sans" w:cs="Courier New"/>
           <w:sz w:val="24"/>
           <w:szCs w:val="24"/>
+          <w:highlight w:val="yellow"/>
           <w:lang w:val="es-ES" w:eastAsia="es-ES"/>
         </w:rPr>
       </w:pPr>
@@ -955,56 +776,32 @@
           <w:rFonts w:ascii="Public Sans" w:eastAsia="Times New Roman" w:hAnsi="Public Sans" w:cs="Courier New"/>
           <w:sz w:val="24"/>
           <w:szCs w:val="24"/>
-          <w:lang w:val="es-ES" w:eastAsia="es-ES"/>
-        </w:rPr>
-        <w:t>Año de fundación</w:t>
-      </w:r>
+          <w:highlight w:val="yellow"/>
+          <w:lang w:val="es-ES" w:eastAsia="es-ES"/>
+        </w:rPr>
+        <w:t>Año de fundación (</w:t>
+      </w:r>
+      <w:proofErr w:type="spellStart"/>
       <w:r>
         <w:rPr>
           <w:rFonts w:ascii="Public Sans" w:eastAsia="Times New Roman" w:hAnsi="Public Sans" w:cs="Courier New"/>
           <w:sz w:val="24"/>
           <w:szCs w:val="24"/>
-          <w:lang w:val="es-ES" w:eastAsia="es-ES"/>
-        </w:rPr>
-        <w:t xml:space="preserve"> </w:t>
-      </w:r>
+          <w:highlight w:val="yellow"/>
+          <w:lang w:val="es-ES" w:eastAsia="es-ES"/>
+        </w:rPr>
+        <w:t>int</w:t>
+      </w:r>
+      <w:proofErr w:type="spellEnd"/>
       <w:r>
         <w:rPr>
           <w:rFonts w:ascii="Public Sans" w:eastAsia="Times New Roman" w:hAnsi="Public Sans" w:cs="Courier New"/>
           <w:sz w:val="24"/>
           <w:szCs w:val="24"/>
-          <w:lang w:val="es-ES" w:eastAsia="es-ES"/>
-        </w:rPr>
-        <w:t>(</w:t>
-      </w:r>
-      <w:proofErr w:type="spellStart"/>
-      <w:r>
-        <w:rPr>
-          <w:rFonts w:ascii="Public Sans" w:eastAsia="Times New Roman" w:hAnsi="Public Sans" w:cs="Courier New"/>
-          <w:sz w:val="24"/>
-          <w:szCs w:val="24"/>
-          <w:lang w:val="es-ES" w:eastAsia="es-ES"/>
-        </w:rPr>
-        <w:t>int</w:t>
-      </w:r>
-      <w:proofErr w:type="spellEnd"/>
-      <w:r>
-        <w:rPr>
-          <w:rFonts w:ascii="Public Sans" w:eastAsia="Times New Roman" w:hAnsi="Public Sans" w:cs="Courier New"/>
-          <w:sz w:val="24"/>
-          <w:szCs w:val="24"/>
-          <w:lang w:val="es-ES" w:eastAsia="es-ES"/>
-        </w:rPr>
-        <w:t>)</w:t>
-      </w:r>
-      <w:r>
-        <w:rPr>
-          <w:rFonts w:ascii="Public Sans" w:eastAsia="Times New Roman" w:hAnsi="Public Sans" w:cs="Courier New"/>
-          <w:sz w:val="24"/>
-          <w:szCs w:val="24"/>
-          <w:lang w:val="es-ES" w:eastAsia="es-ES"/>
-        </w:rPr>
-        <w:t xml:space="preserve"> = 2025</w:t>
+          <w:highlight w:val="yellow"/>
+          <w:lang w:val="es-ES" w:eastAsia="es-ES"/>
+        </w:rPr>
+        <w:t>) = 2025</w:t>
       </w:r>
     </w:p>
     <w:p>
@@ -1019,6 +816,7 @@
           <w:rFonts w:ascii="Public Sans" w:eastAsia="Times New Roman" w:hAnsi="Public Sans" w:cs="Courier New"/>
           <w:sz w:val="24"/>
           <w:szCs w:val="24"/>
+          <w:highlight w:val="yellow"/>
           <w:lang w:val="es-ES" w:eastAsia="es-ES"/>
         </w:rPr>
       </w:pPr>
@@ -1027,56 +825,32 @@
           <w:rFonts w:ascii="Public Sans" w:eastAsia="Times New Roman" w:hAnsi="Public Sans" w:cs="Courier New"/>
           <w:sz w:val="24"/>
           <w:szCs w:val="24"/>
-          <w:lang w:val="es-ES" w:eastAsia="es-ES"/>
-        </w:rPr>
-        <w:t>Cantidad de libros publicados</w:t>
-      </w:r>
+          <w:highlight w:val="yellow"/>
+          <w:lang w:val="es-ES" w:eastAsia="es-ES"/>
+        </w:rPr>
+        <w:t>Cantidad de libros publicados (</w:t>
+      </w:r>
+      <w:proofErr w:type="spellStart"/>
       <w:r>
         <w:rPr>
           <w:rFonts w:ascii="Public Sans" w:eastAsia="Times New Roman" w:hAnsi="Public Sans" w:cs="Courier New"/>
           <w:sz w:val="24"/>
           <w:szCs w:val="24"/>
-          <w:lang w:val="es-ES" w:eastAsia="es-ES"/>
-        </w:rPr>
-        <w:t xml:space="preserve"> </w:t>
-      </w:r>
+          <w:highlight w:val="yellow"/>
+          <w:lang w:val="es-ES" w:eastAsia="es-ES"/>
+        </w:rPr>
+        <w:t>int</w:t>
+      </w:r>
+      <w:proofErr w:type="spellEnd"/>
       <w:r>
         <w:rPr>
           <w:rFonts w:ascii="Public Sans" w:eastAsia="Times New Roman" w:hAnsi="Public Sans" w:cs="Courier New"/>
           <w:sz w:val="24"/>
           <w:szCs w:val="24"/>
-          <w:lang w:val="es-ES" w:eastAsia="es-ES"/>
-        </w:rPr>
-        <w:t>(</w:t>
-      </w:r>
-      <w:proofErr w:type="spellStart"/>
-      <w:r>
-        <w:rPr>
-          <w:rFonts w:ascii="Public Sans" w:eastAsia="Times New Roman" w:hAnsi="Public Sans" w:cs="Courier New"/>
-          <w:sz w:val="24"/>
-          <w:szCs w:val="24"/>
-          <w:lang w:val="es-ES" w:eastAsia="es-ES"/>
-        </w:rPr>
-        <w:t>int</w:t>
-      </w:r>
-      <w:proofErr w:type="spellEnd"/>
-      <w:r>
-        <w:rPr>
-          <w:rFonts w:ascii="Public Sans" w:eastAsia="Times New Roman" w:hAnsi="Public Sans" w:cs="Courier New"/>
-          <w:sz w:val="24"/>
-          <w:szCs w:val="24"/>
-          <w:lang w:val="es-ES" w:eastAsia="es-ES"/>
-        </w:rPr>
-        <w:t>)</w:t>
-      </w:r>
-      <w:r>
-        <w:rPr>
-          <w:rFonts w:ascii="Public Sans" w:eastAsia="Times New Roman" w:hAnsi="Public Sans" w:cs="Courier New"/>
-          <w:sz w:val="24"/>
-          <w:szCs w:val="24"/>
-          <w:lang w:val="es-ES" w:eastAsia="es-ES"/>
-        </w:rPr>
-        <w:t xml:space="preserve"> = 25</w:t>
+          <w:highlight w:val="yellow"/>
+          <w:lang w:val="es-ES" w:eastAsia="es-ES"/>
+        </w:rPr>
+        <w:t>) = 25</w:t>
       </w:r>
     </w:p>
     <w:p>
@@ -1091,14 +865,16 @@
           <w:rFonts w:ascii="Public Sans" w:eastAsia="Times New Roman" w:hAnsi="Public Sans" w:cs="Times New Roman"/>
           <w:sz w:val="24"/>
           <w:szCs w:val="24"/>
-          <w:lang w:val="es-ES" w:eastAsia="es-ES"/>
-        </w:rPr>
-      </w:pPr>
-      <w:r>
-        <w:rPr>
-          <w:rFonts w:ascii="Public Sans" w:eastAsia="Times New Roman" w:hAnsi="Public Sans" w:cs="Times New Roman"/>
-          <w:sz w:val="24"/>
-          <w:szCs w:val="24"/>
+          <w:highlight w:val="yellow"/>
+          <w:lang w:val="es-ES" w:eastAsia="es-ES"/>
+        </w:rPr>
+      </w:pPr>
+      <w:r>
+        <w:rPr>
+          <w:rFonts w:ascii="Public Sans" w:eastAsia="Times New Roman" w:hAnsi="Public Sans" w:cs="Times New Roman"/>
+          <w:sz w:val="24"/>
+          <w:szCs w:val="24"/>
+          <w:highlight w:val="yellow"/>
           <w:lang w:val="es-ES" w:eastAsia="es-ES"/>
         </w:rPr>
         <w:t xml:space="preserve">Añadir el </w:t>
@@ -1109,6 +885,7 @@
           <w:rFonts w:ascii="Public Sans" w:eastAsia="Times New Roman" w:hAnsi="Public Sans" w:cs="Times New Roman"/>
           <w:sz w:val="24"/>
           <w:szCs w:val="24"/>
+          <w:highlight w:val="yellow"/>
           <w:lang w:val="es-ES" w:eastAsia="es-ES"/>
         </w:rPr>
         <w:t>getter</w:t>
@@ -1119,18 +896,10 @@
           <w:rFonts w:ascii="Public Sans" w:eastAsia="Times New Roman" w:hAnsi="Public Sans" w:cs="Times New Roman"/>
           <w:sz w:val="24"/>
           <w:szCs w:val="24"/>
-          <w:lang w:val="es-ES" w:eastAsia="es-ES"/>
-        </w:rPr>
-        <w:t xml:space="preserve"> y setter de este nuevo atributo en la clase </w:t>
-      </w:r>
-      <w:r>
-        <w:rPr>
-          <w:rFonts w:ascii="Public Sans" w:eastAsia="Times New Roman" w:hAnsi="Public Sans" w:cs="Times New Roman"/>
-          <w:sz w:val="24"/>
-          <w:szCs w:val="24"/>
-          <w:lang w:val="es-ES" w:eastAsia="es-ES"/>
-        </w:rPr>
-        <w:t>Libro</w:t>
+          <w:highlight w:val="yellow"/>
+          <w:lang w:val="es-ES" w:eastAsia="es-ES"/>
+        </w:rPr>
+        <w:t xml:space="preserve"> y setter de este nuevo atributo en la clase Libro</w:t>
       </w:r>
       <w:r>
         <w:rPr>
@@ -1138,6 +907,7 @@
           <w:b/>
           <w:sz w:val="24"/>
           <w:szCs w:val="24"/>
+          <w:highlight w:val="yellow"/>
           <w:lang w:val="es-ES" w:eastAsia="es-ES"/>
         </w:rPr>
         <w:t>.</w:t>
@@ -1156,26 +926,19 @@
           <w:rFonts w:ascii="Public Sans" w:eastAsia="Times New Roman" w:hAnsi="Public Sans" w:cs="Times New Roman"/>
           <w:sz w:val="24"/>
           <w:szCs w:val="24"/>
-          <w:lang w:val="es-ES" w:eastAsia="es-ES"/>
-        </w:rPr>
-      </w:pPr>
-      <w:r>
-        <w:rPr>
-          <w:rFonts w:ascii="Public Sans" w:eastAsia="Times New Roman" w:hAnsi="Public Sans" w:cs="Times New Roman"/>
-          <w:sz w:val="24"/>
-          <w:szCs w:val="24"/>
-          <w:lang w:val="es-ES" w:eastAsia="es-ES"/>
-        </w:rPr>
-        <w:t>Será necesario modificar el</w:t>
-      </w:r>
-      <w:r>
-        <w:rPr>
-          <w:rFonts w:ascii="Public Sans" w:eastAsia="Times New Roman" w:hAnsi="Public Sans" w:cs="Times New Roman"/>
-          <w:sz w:val="24"/>
-          <w:szCs w:val="24"/>
-          <w:lang w:val="es-ES" w:eastAsia="es-ES"/>
-        </w:rPr>
-        <w:t xml:space="preserve"> método </w:t>
+          <w:highlight w:val="yellow"/>
+          <w:lang w:val="es-ES" w:eastAsia="es-ES"/>
+        </w:rPr>
+      </w:pPr>
+      <w:r>
+        <w:rPr>
+          <w:rFonts w:ascii="Public Sans" w:eastAsia="Times New Roman" w:hAnsi="Public Sans" w:cs="Times New Roman"/>
+          <w:sz w:val="24"/>
+          <w:szCs w:val="24"/>
+          <w:highlight w:val="yellow"/>
+          <w:lang w:val="es-ES" w:eastAsia="es-ES"/>
+        </w:rPr>
+        <w:t xml:space="preserve">Será necesario modificar el método </w:t>
       </w:r>
       <w:proofErr w:type="spellStart"/>
       <w:proofErr w:type="gramStart"/>
@@ -1184,6 +947,7 @@
           <w:rFonts w:ascii="Public Sans" w:eastAsia="Times New Roman" w:hAnsi="Public Sans" w:cs="Courier New"/>
           <w:sz w:val="24"/>
           <w:szCs w:val="24"/>
+          <w:highlight w:val="yellow"/>
           <w:lang w:val="es-ES" w:eastAsia="es-ES"/>
         </w:rPr>
         <w:t>toString</w:t>
@@ -1194,6 +958,7 @@
           <w:rFonts w:ascii="Public Sans" w:eastAsia="Times New Roman" w:hAnsi="Public Sans" w:cs="Courier New"/>
           <w:sz w:val="24"/>
           <w:szCs w:val="24"/>
+          <w:highlight w:val="yellow"/>
           <w:lang w:val="es-ES" w:eastAsia="es-ES"/>
         </w:rPr>
         <w:t>(</w:t>
@@ -1204,81 +969,20 @@
           <w:rFonts w:ascii="Public Sans" w:eastAsia="Times New Roman" w:hAnsi="Public Sans" w:cs="Courier New"/>
           <w:sz w:val="24"/>
           <w:szCs w:val="24"/>
-          <w:lang w:val="es-ES" w:eastAsia="es-ES"/>
-        </w:rPr>
-        <w:t>)</w:t>
-      </w:r>
-      <w:r>
-        <w:rPr>
-          <w:rFonts w:ascii="Public Sans" w:eastAsia="Times New Roman" w:hAnsi="Public Sans" w:cs="Courier New"/>
-          <w:sz w:val="24"/>
-          <w:szCs w:val="24"/>
-          <w:lang w:val="es-ES" w:eastAsia="es-ES"/>
-        </w:rPr>
-        <w:t xml:space="preserve"> </w:t>
-      </w:r>
-      <w:r>
-        <w:rPr>
-          <w:rFonts w:ascii="Public Sans" w:eastAsia="Times New Roman" w:hAnsi="Public Sans" w:cs="Times New Roman"/>
-          <w:sz w:val="24"/>
-          <w:szCs w:val="24"/>
-          <w:lang w:val="es-ES" w:eastAsia="es-ES"/>
-        </w:rPr>
-        <w:t xml:space="preserve">en la clase </w:t>
-      </w:r>
-      <w:r>
-        <w:rPr>
-          <w:rFonts w:ascii="Public Sans" w:eastAsia="Times New Roman" w:hAnsi="Public Sans" w:cs="Times New Roman"/>
-          <w:sz w:val="24"/>
-          <w:szCs w:val="24"/>
-          <w:lang w:val="es-ES" w:eastAsia="es-ES"/>
-        </w:rPr>
-        <w:t xml:space="preserve">Libro </w:t>
-      </w:r>
-      <w:r>
-        <w:rPr>
-          <w:rFonts w:ascii="Public Sans" w:eastAsia="Times New Roman" w:hAnsi="Public Sans" w:cs="Times New Roman"/>
-          <w:sz w:val="24"/>
-          <w:szCs w:val="24"/>
-          <w:lang w:val="es-ES" w:eastAsia="es-ES"/>
-        </w:rPr>
-        <w:t xml:space="preserve">para que </w:t>
-      </w:r>
-      <w:r>
-        <w:rPr>
-          <w:rFonts w:ascii="Public Sans" w:eastAsia="Times New Roman" w:hAnsi="Public Sans" w:cs="Times New Roman"/>
-          <w:sz w:val="24"/>
-          <w:szCs w:val="24"/>
-          <w:lang w:val="es-ES" w:eastAsia="es-ES"/>
-        </w:rPr>
-        <w:t xml:space="preserve">se </w:t>
-      </w:r>
-      <w:r>
-        <w:rPr>
-          <w:rFonts w:ascii="Public Sans" w:eastAsia="Times New Roman" w:hAnsi="Public Sans" w:cs="Times New Roman"/>
-          <w:sz w:val="24"/>
-          <w:szCs w:val="24"/>
-          <w:lang w:val="es-ES" w:eastAsia="es-ES"/>
-        </w:rPr>
-        <w:t xml:space="preserve">imprima el </w:t>
-      </w:r>
-      <w:r>
-        <w:rPr>
-          <w:rFonts w:ascii="Public Sans" w:eastAsia="Times New Roman" w:hAnsi="Public Sans" w:cs="Times New Roman"/>
-          <w:sz w:val="24"/>
-          <w:szCs w:val="24"/>
-          <w:lang w:val="es-ES" w:eastAsia="es-ES"/>
-        </w:rPr>
-        <w:t>nombre de la editorial</w:t>
-      </w:r>
-      <w:r>
-        <w:rPr>
-          <w:rFonts w:ascii="Public Sans" w:eastAsia="Times New Roman" w:hAnsi="Public Sans" w:cs="Times New Roman"/>
-          <w:sz w:val="24"/>
-          <w:szCs w:val="24"/>
-          <w:lang w:val="es-ES" w:eastAsia="es-ES"/>
-        </w:rPr>
-        <w:t>.</w:t>
+          <w:highlight w:val="yellow"/>
+          <w:lang w:val="es-ES" w:eastAsia="es-ES"/>
+        </w:rPr>
+        <w:t xml:space="preserve">) </w:t>
+      </w:r>
+      <w:r>
+        <w:rPr>
+          <w:rFonts w:ascii="Public Sans" w:eastAsia="Times New Roman" w:hAnsi="Public Sans" w:cs="Times New Roman"/>
+          <w:sz w:val="24"/>
+          <w:szCs w:val="24"/>
+          <w:highlight w:val="yellow"/>
+          <w:lang w:val="es-ES" w:eastAsia="es-ES"/>
+        </w:rPr>
+        <w:t>en la clase Libro para que se imprima el nombre de la editorial.</w:t>
       </w:r>
     </w:p>
     <w:p>
@@ -1294,26 +998,19 @@
           <w:rFonts w:ascii="Public Sans" w:eastAsia="Times New Roman" w:hAnsi="Public Sans" w:cs="Times New Roman"/>
           <w:sz w:val="24"/>
           <w:szCs w:val="24"/>
-          <w:lang w:val="es-ES" w:eastAsia="es-ES"/>
-        </w:rPr>
-      </w:pPr>
-      <w:r>
-        <w:rPr>
-          <w:rFonts w:ascii="Public Sans" w:eastAsia="Times New Roman" w:hAnsi="Public Sans" w:cs="Times New Roman"/>
-          <w:sz w:val="24"/>
-          <w:szCs w:val="24"/>
-          <w:lang w:val="es-ES" w:eastAsia="es-ES"/>
-        </w:rPr>
-        <w:t xml:space="preserve">Añadir al menú implementado en el NIVEL </w:t>
-      </w:r>
-      <w:r>
-        <w:rPr>
-          <w:rFonts w:ascii="Public Sans" w:eastAsia="Times New Roman" w:hAnsi="Public Sans" w:cs="Times New Roman"/>
-          <w:sz w:val="24"/>
-          <w:szCs w:val="24"/>
-          <w:lang w:val="es-ES" w:eastAsia="es-ES"/>
-        </w:rPr>
-        <w:t>2 la siguiente opción de menú e implementarla:</w:t>
+          <w:highlight w:val="yellow"/>
+          <w:lang w:val="es-ES" w:eastAsia="es-ES"/>
+        </w:rPr>
+      </w:pPr>
+      <w:r>
+        <w:rPr>
+          <w:rFonts w:ascii="Public Sans" w:eastAsia="Times New Roman" w:hAnsi="Public Sans" w:cs="Times New Roman"/>
+          <w:sz w:val="24"/>
+          <w:szCs w:val="24"/>
+          <w:highlight w:val="yellow"/>
+          <w:lang w:val="es-ES" w:eastAsia="es-ES"/>
+        </w:rPr>
+        <w:t>Añadir al menú implementado en el NIVEL 2 la siguiente opción de menú e implementarla:</w:t>
       </w:r>
     </w:p>
     <w:p>
@@ -1323,16 +1020,20 @@
         <w:jc w:val="both"/>
         <w:rPr>
           <w:rFonts w:ascii="Public Sans" w:eastAsia="Times New Roman" w:hAnsi="Public Sans" w:cs="Times New Roman"/>
-          <w:sz w:val="24"/>
-          <w:szCs w:val="24"/>
-          <w:lang w:val="es-ES" w:eastAsia="es-ES"/>
-        </w:rPr>
-      </w:pPr>
-      <w:r>
-        <w:rPr>
-          <w:rFonts w:ascii="Public Sans" w:eastAsia="Times New Roman" w:hAnsi="Public Sans" w:cs="Times New Roman"/>
-          <w:sz w:val="24"/>
-          <w:szCs w:val="24"/>
+          <w:b/>
+          <w:sz w:val="24"/>
+          <w:szCs w:val="24"/>
+          <w:highlight w:val="yellow"/>
+          <w:lang w:val="es-ES" w:eastAsia="es-ES"/>
+        </w:rPr>
+      </w:pPr>
+      <w:r>
+        <w:rPr>
+          <w:rFonts w:ascii="Public Sans" w:eastAsia="Times New Roman" w:hAnsi="Public Sans" w:cs="Times New Roman"/>
+          <w:b/>
+          <w:sz w:val="24"/>
+          <w:szCs w:val="24"/>
+          <w:highlight w:val="yellow"/>
           <w:lang w:val="es-ES" w:eastAsia="es-ES"/>
         </w:rPr>
         <w:t>13. Crear editoriales</w:t>
@@ -1355,6 +1056,7 @@
           <w:rFonts w:ascii="Public Sans" w:eastAsia="Times New Roman" w:hAnsi="Public Sans" w:cs="Times New Roman"/>
           <w:sz w:val="24"/>
           <w:szCs w:val="24"/>
+          <w:highlight w:val="yellow"/>
           <w:lang w:val="es-ES" w:eastAsia="es-ES"/>
         </w:rPr>
         <w:t xml:space="preserve">Está opción creará un </w:t>
@@ -1365,6 +1067,7 @@
           <w:rFonts w:ascii="Public Sans" w:eastAsia="Times New Roman" w:hAnsi="Public Sans" w:cs="Times New Roman"/>
           <w:sz w:val="24"/>
           <w:szCs w:val="24"/>
+          <w:highlight w:val="yellow"/>
           <w:lang w:val="es-ES" w:eastAsia="es-ES"/>
         </w:rPr>
         <w:t>arrayList</w:t>
@@ -1375,6 +1078,7 @@
           <w:rFonts w:ascii="Public Sans" w:eastAsia="Times New Roman" w:hAnsi="Public Sans" w:cs="Times New Roman"/>
           <w:sz w:val="24"/>
           <w:szCs w:val="24"/>
+          <w:highlight w:val="yellow"/>
           <w:lang w:val="es-ES" w:eastAsia="es-ES"/>
         </w:rPr>
         <w:t xml:space="preserve"> de editoriales vacío inicialmente, se añadirán 3 editoriales por código (sin solicitar los datos por pantalla) y finalmente se visualizará/imprimirá el contenido del </w:t>
@@ -1385,6 +1089,7 @@
           <w:rFonts w:ascii="Public Sans" w:eastAsia="Times New Roman" w:hAnsi="Public Sans" w:cs="Times New Roman"/>
           <w:sz w:val="24"/>
           <w:szCs w:val="24"/>
+          <w:highlight w:val="yellow"/>
           <w:lang w:val="es-ES" w:eastAsia="es-ES"/>
         </w:rPr>
         <w:t>arrayList</w:t>
@@ -1395,6 +1100,7 @@
           <w:rFonts w:ascii="Public Sans" w:eastAsia="Times New Roman" w:hAnsi="Public Sans" w:cs="Times New Roman"/>
           <w:sz w:val="24"/>
           <w:szCs w:val="24"/>
+          <w:highlight w:val="yellow"/>
           <w:lang w:val="es-ES" w:eastAsia="es-ES"/>
         </w:rPr>
         <w:t>.</w:t>
@@ -1413,26 +1119,21 @@
           <w:rFonts w:ascii="Public Sans" w:eastAsia="Times New Roman" w:hAnsi="Public Sans" w:cs="Times New Roman"/>
           <w:sz w:val="24"/>
           <w:szCs w:val="24"/>
-          <w:lang w:val="es-ES" w:eastAsia="es-ES"/>
-        </w:rPr>
-      </w:pPr>
-      <w:r>
-        <w:rPr>
-          <w:rFonts w:ascii="Public Sans" w:eastAsia="Times New Roman" w:hAnsi="Public Sans" w:cs="Times New Roman"/>
-          <w:sz w:val="24"/>
-          <w:szCs w:val="24"/>
-          <w:lang w:val="es-ES" w:eastAsia="es-ES"/>
-        </w:rPr>
-        <w:t xml:space="preserve">Añadir al menú implementado en el NIVEL </w:t>
-      </w:r>
-      <w:r>
-        <w:rPr>
-          <w:rFonts w:ascii="Public Sans" w:eastAsia="Times New Roman" w:hAnsi="Public Sans" w:cs="Times New Roman"/>
-          <w:sz w:val="24"/>
-          <w:szCs w:val="24"/>
-          <w:lang w:val="es-ES" w:eastAsia="es-ES"/>
-        </w:rPr>
-        <w:t>2 la siguiente opción de menú e implementarla:</w:t>
+          <w:highlight w:val="yellow"/>
+          <w:lang w:val="es-ES" w:eastAsia="es-ES"/>
+        </w:rPr>
+      </w:pPr>
+      <w:bookmarkStart w:id="0" w:name="_GoBack"/>
+      <w:bookmarkEnd w:id="0"/>
+      <w:r>
+        <w:rPr>
+          <w:rFonts w:ascii="Public Sans" w:eastAsia="Times New Roman" w:hAnsi="Public Sans" w:cs="Times New Roman"/>
+          <w:sz w:val="24"/>
+          <w:szCs w:val="24"/>
+          <w:highlight w:val="yellow"/>
+          <w:lang w:val="es-ES" w:eastAsia="es-ES"/>
+        </w:rPr>
+        <w:t>Añadir al menú implementado en el NIVEL 2 la siguiente opción de menú e implementarla:</w:t>
       </w:r>
     </w:p>
     <w:p>
@@ -1452,36 +1153,10 @@
           <w:rFonts w:ascii="Public Sans" w:eastAsia="Times New Roman" w:hAnsi="Public Sans" w:cs="Times New Roman"/>
           <w:sz w:val="24"/>
           <w:szCs w:val="24"/>
-          <w:lang w:val="es-ES" w:eastAsia="es-ES"/>
-        </w:rPr>
-        <w:t>14</w:t>
-      </w:r>
-      <w:r>
-        <w:rPr>
-          <w:rFonts w:ascii="Public Sans" w:eastAsia="Times New Roman" w:hAnsi="Public Sans" w:cs="Times New Roman"/>
-          <w:sz w:val="24"/>
-          <w:szCs w:val="24"/>
-          <w:lang w:val="es-ES" w:eastAsia="es-ES"/>
-        </w:rPr>
-        <w:t xml:space="preserve">. </w:t>
-      </w:r>
-      <w:r>
-        <w:rPr>
-          <w:rFonts w:ascii="Public Sans" w:eastAsia="Times New Roman" w:hAnsi="Public Sans" w:cs="Times New Roman"/>
-          <w:sz w:val="24"/>
-          <w:szCs w:val="24"/>
-          <w:lang w:val="es-ES" w:eastAsia="es-ES"/>
-        </w:rPr>
-        <w:t>Visualizar</w:t>
-      </w:r>
-      <w:r>
-        <w:rPr>
-          <w:rFonts w:ascii="Public Sans" w:eastAsia="Times New Roman" w:hAnsi="Public Sans" w:cs="Times New Roman"/>
-          <w:sz w:val="24"/>
-          <w:szCs w:val="24"/>
-          <w:lang w:val="es-ES" w:eastAsia="es-ES"/>
-        </w:rPr>
-        <w:t xml:space="preserve"> editoriales</w:t>
+          <w:highlight w:val="yellow"/>
+          <w:lang w:val="es-ES" w:eastAsia="es-ES"/>
+        </w:rPr>
+        <w:t>14. Visualizar editoriales</w:t>
       </w:r>
     </w:p>
     <w:p>
@@ -1648,7 +1323,6 @@
           <w:szCs w:val="24"/>
           <w:lang w:val="es-ES" w:eastAsia="es-ES"/>
         </w:rPr>
-        <w:lastRenderedPageBreak/>
         <w:t xml:space="preserve">Será necesario inicializar el </w:t>
       </w:r>
       <w:proofErr w:type="spellStart"/>
@@ -1669,25 +1343,7 @@
           <w:szCs w:val="24"/>
           <w:lang w:val="es-ES" w:eastAsia="es-ES"/>
         </w:rPr>
-        <w:t xml:space="preserve"> en los constructores de </w:t>
-      </w:r>
-      <w:r>
-        <w:rPr>
-          <w:rFonts w:ascii="Public Sans" w:eastAsia="Times New Roman" w:hAnsi="Public Sans" w:cs="Times New Roman"/>
-          <w:sz w:val="24"/>
-          <w:szCs w:val="24"/>
-          <w:lang w:val="es-ES" w:eastAsia="es-ES"/>
-        </w:rPr>
-        <w:t xml:space="preserve">la clase Editorial </w:t>
-      </w:r>
-      <w:r>
-        <w:rPr>
-          <w:rFonts w:ascii="Public Sans" w:eastAsia="Times New Roman" w:hAnsi="Public Sans" w:cs="Times New Roman"/>
-          <w:sz w:val="24"/>
-          <w:szCs w:val="24"/>
-          <w:lang w:val="es-ES" w:eastAsia="es-ES"/>
-        </w:rPr>
-        <w:t>ya existentes.</w:t>
+        <w:t xml:space="preserve"> en los constructores de la clase Editorial ya existentes.</w:t>
       </w:r>
     </w:p>
     <w:p>
@@ -1713,6 +1369,7 @@
           <w:szCs w:val="24"/>
           <w:lang w:val="es-ES" w:eastAsia="es-ES"/>
         </w:rPr>
+        <w:lastRenderedPageBreak/>
         <w:t xml:space="preserve">Añadir el método </w:t>
       </w:r>
       <w:proofErr w:type="spellStart"/>
@@ -1753,16 +1410,7 @@
           <w:szCs w:val="24"/>
           <w:lang w:val="es-ES" w:eastAsia="es-ES"/>
         </w:rPr>
-        <w:t xml:space="preserve"> </w:t>
-      </w:r>
-      <w:r>
-        <w:rPr>
-          <w:rFonts w:ascii="Public Sans" w:eastAsia="Times New Roman" w:hAnsi="Public Sans" w:cs="Times New Roman"/>
-          <w:sz w:val="24"/>
-          <w:szCs w:val="24"/>
-          <w:lang w:val="es-ES" w:eastAsia="es-ES"/>
-        </w:rPr>
-        <w:t>de libros.</w:t>
+        <w:t xml:space="preserve"> de libros.</w:t>
       </w:r>
     </w:p>
     <w:p>
@@ -1798,16 +1446,7 @@
           <w:szCs w:val="24"/>
           <w:lang w:val="es-ES" w:eastAsia="es-ES"/>
         </w:rPr>
-        <w:t>eliminar</w:t>
-      </w:r>
-      <w:r>
-        <w:rPr>
-          <w:rFonts w:ascii="Public Sans" w:eastAsia="Times New Roman" w:hAnsi="Public Sans" w:cs="Times New Roman"/>
-          <w:sz w:val="24"/>
-          <w:szCs w:val="24"/>
-          <w:lang w:val="es-ES" w:eastAsia="es-ES"/>
-        </w:rPr>
-        <w:t>Libro</w:t>
+        <w:t>eliminarLibro</w:t>
       </w:r>
       <w:proofErr w:type="spellEnd"/>
       <w:r>
@@ -1817,25 +1456,7 @@
           <w:szCs w:val="24"/>
           <w:lang w:val="es-ES" w:eastAsia="es-ES"/>
         </w:rPr>
-        <w:t xml:space="preserve"> que reciba un libro y lo </w:t>
-      </w:r>
-      <w:r>
-        <w:rPr>
-          <w:rFonts w:ascii="Public Sans" w:eastAsia="Times New Roman" w:hAnsi="Public Sans" w:cs="Times New Roman"/>
-          <w:sz w:val="24"/>
-          <w:szCs w:val="24"/>
-          <w:lang w:val="es-ES" w:eastAsia="es-ES"/>
-        </w:rPr>
-        <w:t>elimine de</w:t>
-      </w:r>
-      <w:r>
-        <w:rPr>
-          <w:rFonts w:ascii="Public Sans" w:eastAsia="Times New Roman" w:hAnsi="Public Sans" w:cs="Times New Roman"/>
-          <w:sz w:val="24"/>
-          <w:szCs w:val="24"/>
-          <w:lang w:val="es-ES" w:eastAsia="es-ES"/>
-        </w:rPr>
-        <w:t xml:space="preserve">l </w:t>
+        <w:t xml:space="preserve"> que reciba un libro y lo elimine del </w:t>
       </w:r>
       <w:proofErr w:type="spellStart"/>
       <w:r>
@@ -1939,16 +1560,7 @@
           <w:szCs w:val="24"/>
           <w:lang w:val="es-ES" w:eastAsia="es-ES"/>
         </w:rPr>
-        <w:t>en la clase Editorial</w:t>
-      </w:r>
-      <w:r>
-        <w:rPr>
-          <w:rFonts w:ascii="Public Sans" w:eastAsia="Times New Roman" w:hAnsi="Public Sans" w:cs="Times New Roman"/>
-          <w:sz w:val="24"/>
-          <w:szCs w:val="24"/>
-          <w:lang w:val="es-ES" w:eastAsia="es-ES"/>
-        </w:rPr>
-        <w:t xml:space="preserve"> para que en caso de que el </w:t>
+        <w:t xml:space="preserve">en la clase Editorial para que en caso de que el </w:t>
       </w:r>
       <w:proofErr w:type="spellStart"/>
       <w:r>
@@ -1968,16 +1580,7 @@
           <w:szCs w:val="24"/>
           <w:lang w:val="es-ES" w:eastAsia="es-ES"/>
         </w:rPr>
-        <w:t xml:space="preserve"> de libros</w:t>
-      </w:r>
-      <w:r>
-        <w:rPr>
-          <w:rFonts w:ascii="Public Sans" w:eastAsia="Times New Roman" w:hAnsi="Public Sans" w:cs="Times New Roman"/>
-          <w:sz w:val="24"/>
-          <w:szCs w:val="24"/>
-          <w:lang w:val="es-ES" w:eastAsia="es-ES"/>
-        </w:rPr>
-        <w:t xml:space="preserve"> esté informado, imprima el título, autor e ISBN del libro.</w:t>
+        <w:t xml:space="preserve"> de libros esté informado, imprima el título, autor e ISBN del libro.</w:t>
       </w:r>
     </w:p>
     <w:p>
@@ -2101,25 +1704,7 @@
           <w:szCs w:val="24"/>
           <w:lang w:val="es-ES" w:eastAsia="es-ES"/>
         </w:rPr>
-        <w:t xml:space="preserve">Está opción </w:t>
-      </w:r>
-      <w:r>
-        <w:rPr>
-          <w:rFonts w:ascii="Public Sans" w:eastAsia="Times New Roman" w:hAnsi="Public Sans" w:cs="Times New Roman"/>
-          <w:sz w:val="24"/>
-          <w:szCs w:val="24"/>
-          <w:lang w:val="es-ES" w:eastAsia="es-ES"/>
-        </w:rPr>
-        <w:t>recorrerá el</w:t>
-      </w:r>
-      <w:r>
-        <w:rPr>
-          <w:rFonts w:ascii="Public Sans" w:eastAsia="Times New Roman" w:hAnsi="Public Sans" w:cs="Times New Roman"/>
-          <w:sz w:val="24"/>
-          <w:szCs w:val="24"/>
-          <w:lang w:val="es-ES" w:eastAsia="es-ES"/>
-        </w:rPr>
-        <w:t xml:space="preserve"> </w:t>
+        <w:t xml:space="preserve">Está opción recorrerá el </w:t>
       </w:r>
       <w:proofErr w:type="spellStart"/>
       <w:r>
@@ -2139,16 +1724,7 @@
           <w:szCs w:val="24"/>
           <w:lang w:val="es-ES" w:eastAsia="es-ES"/>
         </w:rPr>
-        <w:t xml:space="preserve"> de </w:t>
-      </w:r>
-      <w:r>
-        <w:rPr>
-          <w:rFonts w:ascii="Public Sans" w:eastAsia="Times New Roman" w:hAnsi="Public Sans" w:cs="Times New Roman"/>
-          <w:sz w:val="24"/>
-          <w:szCs w:val="24"/>
-          <w:lang w:val="es-ES" w:eastAsia="es-ES"/>
-        </w:rPr>
-        <w:t>libros existente, y por cada libro se obtendrá su e</w:t>
+        <w:t xml:space="preserve"> de libros existente, y por cada libro se obtendrá su e</w:t>
       </w:r>
       <w:r>
         <w:rPr>
@@ -2203,34 +1779,7 @@
           <w:szCs w:val="24"/>
           <w:lang w:val="es-ES" w:eastAsia="es-ES"/>
         </w:rPr>
-        <w:t xml:space="preserve"> de </w:t>
-      </w:r>
-      <w:r>
-        <w:rPr>
-          <w:rFonts w:ascii="Public Sans" w:eastAsia="Times New Roman" w:hAnsi="Public Sans" w:cs="Times New Roman"/>
-          <w:sz w:val="24"/>
-          <w:szCs w:val="24"/>
-          <w:lang w:val="es-ES" w:eastAsia="es-ES"/>
-        </w:rPr>
-        <w:t>editoriales</w:t>
-      </w:r>
-      <w:r>
-        <w:rPr>
-          <w:rFonts w:ascii="Public Sans" w:eastAsia="Times New Roman" w:hAnsi="Public Sans" w:cs="Times New Roman"/>
-          <w:sz w:val="24"/>
-          <w:szCs w:val="24"/>
-          <w:lang w:val="es-ES" w:eastAsia="es-ES"/>
-        </w:rPr>
-        <w:t xml:space="preserve"> existente</w:t>
-      </w:r>
-      <w:r>
-        <w:rPr>
-          <w:rFonts w:ascii="Public Sans" w:eastAsia="Times New Roman" w:hAnsi="Public Sans" w:cs="Times New Roman"/>
-          <w:sz w:val="24"/>
-          <w:szCs w:val="24"/>
-          <w:lang w:val="es-ES" w:eastAsia="es-ES"/>
-        </w:rPr>
-        <w:t xml:space="preserve">. Se añadirá el libro al </w:t>
+        <w:t xml:space="preserve"> de editoriales existente. Se añadirá el libro al </w:t>
       </w:r>
       <w:proofErr w:type="spellStart"/>
       <w:r>
@@ -2316,8 +1865,6 @@
         </w:rPr>
         <w:t xml:space="preserve"> de libros de la editorial.</w:t>
       </w:r>
-      <w:bookmarkStart w:id="0" w:name="_GoBack"/>
-      <w:bookmarkEnd w:id="0"/>
     </w:p>
     <w:p>
       <w:pPr>
@@ -2351,8 +1898,8 @@
 </file>
 
 <file path=word/numbering.xml><?xml version="1.0" encoding="utf-8"?>
-<w:numbering xmlns:wpc="http://schemas.microsoft.com/office/word/2010/wordprocessingCanvas" xmlns:mc="http://schemas.openxmlformats.org/markup-compatibility/2006" xmlns:o="urn:schemas-microsoft-com:office:office" xmlns:r="http://schemas.openxmlformats.org/officeDocument/2006/relationships" xmlns:m="http://schemas.openxmlformats.org/officeDocument/2006/math" xmlns:v="urn:schemas-microsoft-com:vml" xmlns:wp14="http://schemas.microsoft.com/office/word/2010/wordprocessingDrawing" xmlns:wp="http://schemas.openxmlformats.org/drawingml/2006/wordprocessingDrawing" xmlns:w10="urn:schemas-microsoft-com:office:word" xmlns:w="http://schemas.openxmlformats.org/wordprocessingml/2006/main" xmlns:w14="http://schemas.microsoft.com/office/word/2010/wordml" xmlns:wpg="http://schemas.microsoft.com/office/word/2010/wordprocessingGroup" xmlns:wpi="http://schemas.microsoft.com/office/word/2010/wordprocessingInk" xmlns:wne="http://schemas.microsoft.com/office/word/2006/wordml" xmlns:wps="http://schemas.microsoft.com/office/word/2010/wordprocessingShape" mc:Ignorable="w14 wp14">
-  <w:abstractNum w:abstractNumId="0">
+<w:numbering xmlns:wpc="http://schemas.microsoft.com/office/word/2010/wordprocessingCanvas" xmlns:cx="http://schemas.microsoft.com/office/drawing/2014/chartex" xmlns:cx1="http://schemas.microsoft.com/office/drawing/2015/9/8/chartex" xmlns:mc="http://schemas.openxmlformats.org/markup-compatibility/2006" xmlns:o="urn:schemas-microsoft-com:office:office" xmlns:r="http://schemas.openxmlformats.org/officeDocument/2006/relationships" xmlns:m="http://schemas.openxmlformats.org/officeDocument/2006/math" xmlns:v="urn:schemas-microsoft-com:vml" xmlns:wp14="http://schemas.microsoft.com/office/word/2010/wordprocessingDrawing" xmlns:wp="http://schemas.openxmlformats.org/drawingml/2006/wordprocessingDrawing" xmlns:w10="urn:schemas-microsoft-com:office:word" xmlns:w="http://schemas.openxmlformats.org/wordprocessingml/2006/main" xmlns:w14="http://schemas.microsoft.com/office/word/2010/wordml" xmlns:w15="http://schemas.microsoft.com/office/word/2012/wordml" xmlns:w16se="http://schemas.microsoft.com/office/word/2015/wordml/symex" xmlns:wpg="http://schemas.microsoft.com/office/word/2010/wordprocessingGroup" xmlns:wpi="http://schemas.microsoft.com/office/word/2010/wordprocessingInk" xmlns:wne="http://schemas.microsoft.com/office/word/2006/wordml" xmlns:wps="http://schemas.microsoft.com/office/word/2010/wordprocessingShape" mc:Ignorable="w14 w15 w16se wp14">
+  <w:abstractNum w:abstractNumId="0" w15:restartNumberingAfterBreak="0">
     <w:nsid w:val="155103D3"/>
     <w:multiLevelType w:val="hybridMultilevel"/>
     <w:tmpl w:val="E4E6D424"/>
@@ -2441,7 +1988,7 @@
       </w:pPr>
     </w:lvl>
   </w:abstractNum>
-  <w:abstractNum w:abstractNumId="1">
+  <w:abstractNum w:abstractNumId="1" w15:restartNumberingAfterBreak="0">
     <w:nsid w:val="302F4607"/>
     <w:multiLevelType w:val="hybridMultilevel"/>
     <w:tmpl w:val="D20A6E1E"/>
@@ -2530,7 +2077,7 @@
       </w:pPr>
     </w:lvl>
   </w:abstractNum>
-  <w:abstractNum w:abstractNumId="2">
+  <w:abstractNum w:abstractNumId="2" w15:restartNumberingAfterBreak="0">
     <w:nsid w:val="49904B21"/>
     <w:multiLevelType w:val="multilevel"/>
     <w:tmpl w:val="8578B06A"/>
@@ -2675,7 +2222,7 @@
       </w:rPr>
     </w:lvl>
   </w:abstractNum>
-  <w:abstractNum w:abstractNumId="3">
+  <w:abstractNum w:abstractNumId="3" w15:restartNumberingAfterBreak="0">
     <w:nsid w:val="608401F0"/>
     <w:multiLevelType w:val="hybridMultilevel"/>
     <w:tmpl w:val="9B9644C8"/>
@@ -2764,7 +2311,7 @@
       </w:pPr>
     </w:lvl>
   </w:abstractNum>
-  <w:abstractNum w:abstractNumId="4">
+  <w:abstractNum w:abstractNumId="4" w15:restartNumberingAfterBreak="0">
     <w:nsid w:val="77873C83"/>
     <w:multiLevelType w:val="multilevel"/>
     <w:tmpl w:val="B5F4D2D8"/>
@@ -2896,7 +2443,7 @@
 </file>
 
 <file path=word/styles.xml><?xml version="1.0" encoding="utf-8"?>
-<w:styles xmlns:mc="http://schemas.openxmlformats.org/markup-compatibility/2006" xmlns:r="http://schemas.openxmlformats.org/officeDocument/2006/relationships" xmlns:w="http://schemas.openxmlformats.org/wordprocessingml/2006/main" xmlns:w14="http://schemas.microsoft.com/office/word/2010/wordml" mc:Ignorable="w14">
+<w:styles xmlns:mc="http://schemas.openxmlformats.org/markup-compatibility/2006" xmlns:r="http://schemas.openxmlformats.org/officeDocument/2006/relationships" xmlns:w="http://schemas.openxmlformats.org/wordprocessingml/2006/main" xmlns:w14="http://schemas.microsoft.com/office/word/2010/wordml" xmlns:w15="http://schemas.microsoft.com/office/word/2012/wordml" xmlns:w16se="http://schemas.microsoft.com/office/word/2015/wordml/symex" mc:Ignorable="w14 w15 w16se">
   <w:docDefaults>
     <w:rPrDefault>
       <w:rPr>
@@ -2912,455 +2459,378 @@
       </w:pPr>
     </w:pPrDefault>
   </w:docDefaults>
-  <w:latentStyles w:defLockedState="0" w:defUIPriority="99" w:defSemiHidden="1" w:defUnhideWhenUsed="1" w:defQFormat="0" w:count="267">
-    <w:lsdException w:name="Normal" w:semiHidden="0" w:uiPriority="0" w:unhideWhenUsed="0" w:qFormat="1"/>
-    <w:lsdException w:name="heading 1" w:semiHidden="0" w:uiPriority="9" w:unhideWhenUsed="0" w:qFormat="1"/>
-    <w:lsdException w:name="heading 2" w:uiPriority="9" w:qFormat="1"/>
-    <w:lsdException w:name="heading 3" w:uiPriority="9" w:qFormat="1"/>
-    <w:lsdException w:name="heading 4" w:uiPriority="9" w:qFormat="1"/>
-    <w:lsdException w:name="heading 5" w:uiPriority="9" w:qFormat="1"/>
-    <w:lsdException w:name="heading 6" w:uiPriority="9" w:qFormat="1"/>
-    <w:lsdException w:name="heading 7" w:uiPriority="9" w:qFormat="1"/>
-    <w:lsdException w:name="heading 8" w:uiPriority="9" w:qFormat="1"/>
-    <w:lsdException w:name="heading 9" w:uiPriority="9" w:qFormat="1"/>
-    <w:lsdException w:name="toc 1" w:uiPriority="39"/>
-    <w:lsdException w:name="toc 2" w:uiPriority="39"/>
-    <w:lsdException w:name="toc 3" w:uiPriority="39"/>
-    <w:lsdException w:name="toc 4" w:uiPriority="39"/>
-    <w:lsdException w:name="toc 5" w:uiPriority="39"/>
-    <w:lsdException w:name="toc 6" w:uiPriority="39"/>
-    <w:lsdException w:name="toc 7" w:uiPriority="39"/>
-    <w:lsdException w:name="toc 8" w:uiPriority="39"/>
-    <w:lsdException w:name="toc 9" w:uiPriority="39"/>
-    <w:lsdException w:name="caption" w:uiPriority="35" w:qFormat="1"/>
-    <w:lsdException w:name="Title" w:semiHidden="0" w:uiPriority="10" w:unhideWhenUsed="0" w:qFormat="1"/>
-    <w:lsdException w:name="Default Paragraph Font" w:uiPriority="1"/>
-    <w:lsdException w:name="Subtitle" w:semiHidden="0" w:uiPriority="11" w:unhideWhenUsed="0" w:qFormat="1"/>
-    <w:lsdException w:name="Strong" w:semiHidden="0" w:uiPriority="22" w:unhideWhenUsed="0" w:qFormat="1"/>
-    <w:lsdException w:name="Emphasis" w:semiHidden="0" w:uiPriority="20" w:unhideWhenUsed="0" w:qFormat="1"/>
-    <w:lsdException w:name="Table Grid" w:semiHidden="0" w:uiPriority="59" w:unhideWhenUsed="0"/>
-    <w:lsdException w:name="Placeholder Text" w:unhideWhenUsed="0"/>
-    <w:lsdException w:name="No Spacing" w:semiHidden="0" w:uiPriority="1" w:unhideWhenUsed="0" w:qFormat="1"/>
-    <w:lsdException w:name="Light Shading" w:semiHidden="0" w:uiPriority="60" w:unhideWhenUsed="0"/>
-    <w:lsdException w:name="Light List" w:semiHidden="0" w:uiPriority="61" w:unhideWhenUsed="0"/>
-    <w:lsdException w:name="Light Grid" w:semiHidden="0" w:uiPriority="62" w:unhideWhenUsed="0"/>
-    <w:lsdException w:name="Medium Shading 1" w:semiHidden="0" w:uiPriority="63" w:unhideWhenUsed="0"/>
-    <w:lsdException w:name="Medium Shading 2" w:semiHidden="0" w:uiPriority="64" w:unhideWhenUsed="0"/>
-    <w:lsdException w:name="Medium List 1" w:semiHidden="0" w:uiPriority="65" w:unhideWhenUsed="0"/>
-    <w:lsdException w:name="Medium List 2" w:semiHidden="0" w:uiPriority="66" w:unhideWhenUsed="0"/>
-    <w:lsdException w:name="Medium Grid 1" w:semiHidden="0" w:uiPriority="67" w:unhideWhenUsed="0"/>
-    <w:lsdException w:name="Medium Grid 2" w:semiHidden="0" w:uiPriority="68" w:unhideWhenUsed="0"/>
-    <w:lsdException w:name="Medium Grid 3" w:semiHidden="0" w:uiPriority="69" w:unhideWhenUsed="0"/>
-    <w:lsdException w:name="Dark List" w:semiHidden="0" w:uiPriority="70" w:unhideWhenUsed="0"/>
-    <w:lsdException w:name="Colorful Shading" w:semiHidden="0" w:uiPriority="71" w:unhideWhenUsed="0"/>
-    <w:lsdException w:name="Colorful List" w:semiHidden="0" w:uiPriority="72" w:unhideWhenUsed="0"/>
-    <w:lsdException w:name="Colorful Grid" w:semiHidden="0" w:uiPriority="73" w:unhideWhenUsed="0"/>
-    <w:lsdException w:name="Light Shading Accent 1" w:semiHidden="0" w:uiPriority="60" w:unhideWhenUsed="0"/>
-    <w:lsdException w:name="Light List Accent 1" w:semiHidden="0" w:uiPriority="61" w:unhideWhenUsed="0"/>
-    <w:lsdException w:name="Light Grid Accent 1" w:semiHidden="0" w:uiPriority="62" w:unhideWhenUsed="0"/>
-    <w:lsdException w:name="Medium Shading 1 Accent 1" w:semiHidden="0" w:uiPriority="63" w:unhideWhenUsed="0"/>
-    <w:lsdException w:name="Medium Shading 2 Accent 1" w:semiHidden="0" w:uiPriority="64" w:unhideWhenUsed="0"/>
-    <w:lsdException w:name="Medium List 1 Accent 1" w:semiHidden="0" w:uiPriority="65" w:unhideWhenUsed="0"/>
-    <w:lsdException w:name="Revision" w:unhideWhenUsed="0"/>
-    <w:lsdException w:name="List Paragraph" w:semiHidden="0" w:uiPriority="34" w:unhideWhenUsed="0" w:qFormat="1"/>
-    <w:lsdException w:name="Quote" w:semiHidden="0" w:uiPriority="29" w:unhideWhenUsed="0" w:qFormat="1"/>
-    <w:lsdException w:name="Intense Quote" w:semiHidden="0" w:uiPriority="30" w:unhideWhenUsed="0" w:qFormat="1"/>
-    <w:lsdException w:name="Medium List 2 Accent 1" w:semiHidden="0" w:uiPriority="66" w:unhideWhenUsed="0"/>
-    <w:lsdException w:name="Medium Grid 1 Accent 1" w:semiHidden="0" w:uiPriority="67" w:unhideWhenUsed="0"/>
-    <w:lsdException w:name="Medium Grid 2 Accent 1" w:semiHidden="0" w:uiPriority="68" w:unhideWhenUsed="0"/>
-    <w:lsdException w:name="Medium Grid 3 Accent 1" w:semiHidden="0" w:uiPriority="69" w:unhideWhenUsed="0"/>
-    <w:lsdException w:name="Dark List Accent 1" w:semiHidden="0" w:uiPriority="70" w:unhideWhenUsed="0"/>
-    <w:lsdException w:name="Colorful Shading Accent 1" w:semiHidden="0" w:uiPriority="71" w:unhideWhenUsed="0"/>
-    <w:lsdException w:name="Colorful List Accent 1" w:semiHidden="0" w:uiPriority="72" w:unhideWhenUsed="0"/>
-    <w:lsdException w:name="Colorful Grid Accent 1" w:semiHidden="0" w:uiPriority="73" w:unhideWhenUsed="0"/>
-    <w:lsdException w:name="Light Shading Accent 2" w:semiHidden="0" w:uiPriority="60" w:unhideWhenUsed="0"/>
-    <w:lsdException w:name="Light List Accent 2" w:semiHidden="0" w:uiPriority="61" w:unhideWhenUsed="0"/>
-    <w:lsdException w:name="Light Grid Accent 2" w:semiHidden="0" w:uiPriority="62" w:unhideWhenUsed="0"/>
-    <w:lsdException w:name="Medium Shading 1 Accent 2" w:semiHidden="0" w:uiPriority="63" w:unhideWhenUsed="0"/>
-    <w:lsdException w:name="Medium Shading 2 Accent 2" w:semiHidden="0" w:uiPriority="64" w:unhideWhenUsed="0"/>
-    <w:lsdException w:name="Medium List 1 Accent 2" w:semiHidden="0" w:uiPriority="65" w:unhideWhenUsed="0"/>
-    <w:lsdException w:name="Medium List 2 Accent 2" w:semiHidden="0" w:uiPriority="66" w:unhideWhenUsed="0"/>
-    <w:lsdException w:name="Medium Grid 1 Accent 2" w:semiHidden="0" w:uiPriority="67" w:unhideWhenUsed="0"/>
-    <w:lsdException w:name="Medium Grid 2 Accent 2" w:semiHidden="0" w:uiPriority="68" w:unhideWhenUsed="0"/>
-    <w:lsdException w:name="Medium Grid 3 Accent 2" w:semiHidden="0" w:uiPriority="69" w:unhideWhenUsed="0"/>
-    <w:lsdException w:name="Dark List Accent 2" w:semiHidden="0" w:uiPriority="70" w:unhideWhenUsed="0"/>
-    <w:lsdException w:name="Colorful Shading Accent 2" w:semiHidden="0" w:uiPriority="71" w:unhideWhenUsed="0"/>
-    <w:lsdException w:name="Colorful List Accent 2" w:semiHidden="0" w:uiPriority="72" w:unhideWhenUsed="0"/>
-    <w:lsdException w:name="Colorful Grid Accent 2" w:semiHidden="0" w:uiPriority="73" w:unhideWhenUsed="0"/>
-    <w:lsdException w:name="Light Shading Accent 3" w:semiHidden="0" w:uiPriority="60" w:unhideWhenUsed="0"/>
-    <w:lsdException w:name="Light List Accent 3" w:semiHidden="0" w:uiPriority="61" w:unhideWhenUsed="0"/>
-    <w:lsdException w:name="Light Grid Accent 3" w:semiHidden="0" w:uiPriority="62" w:unhideWhenUsed="0"/>
-    <w:lsdException w:name="Medium Shading 1 Accent 3" w:semiHidden="0" w:uiPriority="63" w:unhideWhenUsed="0"/>
-    <w:lsdException w:name="Medium Shading 2 Accent 3" w:semiHidden="0" w:uiPriority="64" w:unhideWhenUsed="0"/>
-    <w:lsdException w:name="Medium List 1 Accent 3" w:semiHidden="0" w:uiPriority="65" w:unhideWhenUsed="0"/>
-    <w:lsdException w:name="Medium List 2 Accent 3" w:semiHidden="0" w:uiPriority="66" w:unhideWhenUsed="0"/>
-    <w:lsdException w:name="Medium Grid 1 Accent 3" w:semiHidden="0" w:uiPriority="67" w:unhideWhenUsed="0"/>
-    <w:lsdException w:name="Medium Grid 2 Accent 3" w:semiHidden="0" w:uiPriority="68" w:unhideWhenUsed="0"/>
-    <w:lsdException w:name="Medium Grid 3 Accent 3" w:semiHidden="0" w:uiPriority="69" w:unhideWhenUsed="0"/>
-    <w:lsdException w:name="Dark List Accent 3" w:semiHidden="0" w:uiPriority="70" w:unhideWhenUsed="0"/>
-    <w:lsdException w:name="Colorful Shading Accent 3" w:semiHidden="0" w:uiPriority="71" w:unhideWhenUsed="0"/>
-    <w:lsdException w:name="Colorful List Accent 3" w:semiHidden="0" w:uiPriority="72" w:unhideWhenUsed="0"/>
-    <w:lsdException w:name="Colorful Grid Accent 3" w:semiHidden="0" w:uiPriority="73" w:unhideWhenUsed="0"/>
-    <w:lsdException w:name="Light Shading Accent 4" w:semiHidden="0" w:uiPriority="60" w:unhideWhenUsed="0"/>
-    <w:lsdException w:name="Light List Accent 4" w:semiHidden="0" w:uiPriority="61" w:unhideWhenUsed="0"/>
-    <w:lsdException w:name="Light Grid Accent 4" w:semiHidden="0" w:uiPriority="62" w:unhideWhenUsed="0"/>
-    <w:lsdException w:name="Medium Shading 1 Accent 4" w:semiHidden="0" w:uiPriority="63" w:unhideWhenUsed="0"/>
-    <w:lsdException w:name="Medium Shading 2 Accent 4" w:semiHidden="0" w:uiPriority="64" w:unhideWhenUsed="0"/>
-    <w:lsdException w:name="Medium List 1 Accent 4" w:semiHidden="0" w:uiPriority="65" w:unhideWhenUsed="0"/>
-    <w:lsdException w:name="Medium List 2 Accent 4" w:semiHidden="0" w:uiPriority="66" w:unhideWhenUsed="0"/>
-    <w:lsdException w:name="Medium Grid 1 Accent 4" w:semiHidden="0" w:uiPriority="67" w:unhideWhenUsed="0"/>
-    <w:lsdException w:name="Medium Grid 2 Accent 4" w:semiHidden="0" w:uiPriority="68" w:unhideWhenUsed="0"/>
-    <w:lsdException w:name="Medium Grid 3 Accent 4" w:semiHidden="0" w:uiPriority="69" w:unhideWhenUsed="0"/>
-    <w:lsdException w:name="Dark List Accent 4" w:semiHidden="0" w:uiPriority="70" w:unhideWhenUsed="0"/>
-    <w:lsdException w:name="Colorful Shading Accent 4" w:semiHidden="0" w:uiPriority="71" w:unhideWhenUsed="0"/>
-    <w:lsdException w:name="Colorful List Accent 4" w:semiHidden="0" w:uiPriority="72" w:unhideWhenUsed="0"/>
-    <w:lsdException w:name="Colorful Grid Accent 4" w:semiHidden="0" w:uiPriority="73" w:unhideWhenUsed="0"/>
-    <w:lsdException w:name="Light Shading Accent 5" w:semiHidden="0" w:uiPriority="60" w:unhideWhenUsed="0"/>
-    <w:lsdException w:name="Light List Accent 5" w:semiHidden="0" w:uiPriority="61" w:unhideWhenUsed="0"/>
-    <w:lsdException w:name="Light Grid Accent 5" w:semiHidden="0" w:uiPriority="62" w:unhideWhenUsed="0"/>
-    <w:lsdException w:name="Medium Shading 1 Accent 5" w:semiHidden="0" w:uiPriority="63" w:unhideWhenUsed="0"/>
-    <w:lsdException w:name="Medium Shading 2 Accent 5" w:semiHidden="0" w:uiPriority="64" w:unhideWhenUsed="0"/>
-    <w:lsdException w:name="Medium List 1 Accent 5" w:semiHidden="0" w:uiPriority="65" w:unhideWhenUsed="0"/>
-    <w:lsdException w:name="Medium List 2 Accent 5" w:semiHidden="0" w:uiPriority="66" w:unhideWhenUsed="0"/>
-    <w:lsdException w:name="Medium Grid 1 Accent 5" w:semiHidden="0" w:uiPriority="67" w:unhideWhenUsed="0"/>
-    <w:lsdException w:name="Medium Grid 2 Accent 5" w:semiHidden="0" w:uiPriority="68" w:unhideWhenUsed="0"/>
-    <w:lsdException w:name="Medium Grid 3 Accent 5" w:semiHidden="0" w:uiPriority="69" w:unhideWhenUsed="0"/>
-    <w:lsdException w:name="Dark List Accent 5" w:semiHidden="0" w:uiPriority="70" w:unhideWhenUsed="0"/>
-    <w:lsdException w:name="Colorful Shading Accent 5" w:semiHidden="0" w:uiPriority="71" w:unhideWhenUsed="0"/>
-    <w:lsdException w:name="Colorful List Accent 5" w:semiHidden="0" w:uiPriority="72" w:unhideWhenUsed="0"/>
-    <w:lsdException w:name="Colorful Grid Accent 5" w:semiHidden="0" w:uiPriority="73" w:unhideWhenUsed="0"/>
-    <w:lsdException w:name="Light Shading Accent 6" w:semiHidden="0" w:uiPriority="60" w:unhideWhenUsed="0"/>
-    <w:lsdException w:name="Light List Accent 6" w:semiHidden="0" w:uiPriority="61" w:unhideWhenUsed="0"/>
-    <w:lsdException w:name="Light Grid Accent 6" w:semiHidden="0" w:uiPriority="62" w:unhideWhenUsed="0"/>
-    <w:lsdException w:name="Medium Shading 1 Accent 6" w:semiHidden="0" w:uiPriority="63" w:unhideWhenUsed="0"/>
-    <w:lsdException w:name="Medium Shading 2 Accent 6" w:semiHidden="0" w:uiPriority="64" w:unhideWhenUsed="0"/>
-    <w:lsdException w:name="Medium List 1 Accent 6" w:semiHidden="0" w:uiPriority="65" w:unhideWhenUsed="0"/>
-    <w:lsdException w:name="Medium List 2 Accent 6" w:semiHidden="0" w:uiPriority="66" w:unhideWhenUsed="0"/>
-    <w:lsdException w:name="Medium Grid 1 Accent 6" w:semiHidden="0" w:uiPriority="67" w:unhideWhenUsed="0"/>
-    <w:lsdException w:name="Medium Grid 2 Accent 6" w:semiHidden="0" w:uiPriority="68" w:unhideWhenUsed="0"/>
-    <w:lsdException w:name="Medium Grid 3 Accent 6" w:semiHidden="0" w:uiPriority="69" w:unhideWhenUsed="0"/>
-    <w:lsdException w:name="Dark List Accent 6" w:semiHidden="0" w:uiPriority="70" w:unhideWhenUsed="0"/>
-    <w:lsdException w:name="Colorful Shading Accent 6" w:semiHidden="0" w:uiPriority="71" w:unhideWhenUsed="0"/>
-    <w:lsdException w:name="Colorful List Accent 6" w:semiHidden="0" w:uiPriority="72" w:unhideWhenUsed="0"/>
-    <w:lsdException w:name="Colorful Grid Accent 6" w:semiHidden="0" w:uiPriority="73" w:unhideWhenUsed="0"/>
-    <w:lsdException w:name="Subtle Emphasis" w:semiHidden="0" w:uiPriority="19" w:unhideWhenUsed="0" w:qFormat="1"/>
-    <w:lsdException w:name="Intense Emphasis" w:semiHidden="0" w:uiPriority="21" w:unhideWhenUsed="0" w:qFormat="1"/>
-    <w:lsdException w:name="Subtle Reference" w:semiHidden="0" w:uiPriority="31" w:unhideWhenUsed="0" w:qFormat="1"/>
-    <w:lsdException w:name="Intense Reference" w:semiHidden="0" w:uiPriority="32" w:unhideWhenUsed="0" w:qFormat="1"/>
-    <w:lsdException w:name="Book Title" w:semiHidden="0" w:uiPriority="33" w:unhideWhenUsed="0" w:qFormat="1"/>
-    <w:lsdException w:name="Bibliography" w:uiPriority="37"/>
-    <w:lsdException w:name="TOC Heading" w:uiPriority="39" w:qFormat="1"/>
-  </w:latentStyles>
-  <w:style w:type="paragraph" w:default="1" w:styleId="Normal">
-    <w:name w:val="Normal"/>
-    <w:qFormat/>
-    <w:rPr>
-      <w:lang w:val="en-IE"/>
-    </w:rPr>
-  </w:style>
-  <w:style w:type="paragraph" w:styleId="Ttulo3">
-    <w:name w:val="heading 3"/>
-    <w:basedOn w:val="Normal"/>
-    <w:link w:val="Ttulo3Car"/>
-    <w:uiPriority w:val="9"/>
-    <w:qFormat/>
-    <w:rsid w:val="00AA3A0D"/>
-    <w:pPr>
-      <w:spacing w:before="100" w:beforeAutospacing="1" w:after="100" w:afterAutospacing="1" w:line="240" w:lineRule="auto"/>
-      <w:outlineLvl w:val="2"/>
-    </w:pPr>
-    <w:rPr>
-      <w:rFonts w:ascii="Times New Roman" w:eastAsia="Times New Roman" w:hAnsi="Times New Roman" w:cs="Times New Roman"/>
-      <w:b/>
-      <w:bCs/>
-      <w:sz w:val="27"/>
-      <w:szCs w:val="27"/>
-      <w:lang w:val="es-ES" w:eastAsia="es-ES"/>
-    </w:rPr>
-  </w:style>
-  <w:style w:type="character" w:default="1" w:styleId="Fuentedeprrafopredeter">
-    <w:name w:val="Default Paragraph Font"/>
-    <w:uiPriority w:val="1"/>
-    <w:semiHidden/>
-    <w:unhideWhenUsed/>
-  </w:style>
-  <w:style w:type="table" w:default="1" w:styleId="Tablanormal">
-    <w:name w:val="Normal Table"/>
-    <w:uiPriority w:val="99"/>
-    <w:semiHidden/>
-    <w:unhideWhenUsed/>
-    <w:tblPr>
-      <w:tblInd w:w="0" w:type="dxa"/>
-      <w:tblCellMar>
-        <w:top w:w="0" w:type="dxa"/>
-        <w:left w:w="108" w:type="dxa"/>
-        <w:bottom w:w="0" w:type="dxa"/>
-        <w:right w:w="108" w:type="dxa"/>
-      </w:tblCellMar>
-    </w:tblPr>
-  </w:style>
-  <w:style w:type="numbering" w:default="1" w:styleId="Sinlista">
-    <w:name w:val="No List"/>
-    <w:uiPriority w:val="99"/>
-    <w:semiHidden/>
-    <w:unhideWhenUsed/>
-  </w:style>
-  <w:style w:type="paragraph" w:styleId="Textodeglobo">
-    <w:name w:val="Balloon Text"/>
-    <w:basedOn w:val="Normal"/>
-    <w:link w:val="TextodegloboCar"/>
-    <w:uiPriority w:val="99"/>
-    <w:semiHidden/>
-    <w:unhideWhenUsed/>
-    <w:rsid w:val="00AA3A0D"/>
-    <w:pPr>
-      <w:spacing w:after="0" w:line="240" w:lineRule="auto"/>
-    </w:pPr>
-    <w:rPr>
-      <w:rFonts w:ascii="Tahoma" w:hAnsi="Tahoma" w:cs="Tahoma"/>
-      <w:sz w:val="16"/>
-      <w:szCs w:val="16"/>
-    </w:rPr>
-  </w:style>
-  <w:style w:type="character" w:customStyle="1" w:styleId="TextodegloboCar">
-    <w:name w:val="Texto de globo Car"/>
-    <w:basedOn w:val="Fuentedeprrafopredeter"/>
-    <w:link w:val="Textodeglobo"/>
-    <w:uiPriority w:val="99"/>
-    <w:semiHidden/>
-    <w:rsid w:val="00AA3A0D"/>
-    <w:rPr>
-      <w:rFonts w:ascii="Tahoma" w:hAnsi="Tahoma" w:cs="Tahoma"/>
-      <w:sz w:val="16"/>
-      <w:szCs w:val="16"/>
-      <w:lang w:val="en-IE"/>
-    </w:rPr>
-  </w:style>
-  <w:style w:type="paragraph" w:styleId="Prrafodelista">
-    <w:name w:val="List Paragraph"/>
-    <w:basedOn w:val="Normal"/>
-    <w:uiPriority w:val="34"/>
-    <w:qFormat/>
-    <w:rsid w:val="00AA3A0D"/>
-    <w:pPr>
-      <w:ind w:left="720"/>
-      <w:contextualSpacing/>
-    </w:pPr>
-  </w:style>
-  <w:style w:type="character" w:customStyle="1" w:styleId="Ttulo3Car">
-    <w:name w:val="Título 3 Car"/>
-    <w:basedOn w:val="Fuentedeprrafopredeter"/>
-    <w:link w:val="Ttulo3"/>
-    <w:uiPriority w:val="9"/>
-    <w:rsid w:val="00AA3A0D"/>
-    <w:rPr>
-      <w:rFonts w:ascii="Times New Roman" w:eastAsia="Times New Roman" w:hAnsi="Times New Roman" w:cs="Times New Roman"/>
-      <w:b/>
-      <w:bCs/>
-      <w:sz w:val="27"/>
-      <w:szCs w:val="27"/>
-      <w:lang w:eastAsia="es-ES"/>
-    </w:rPr>
-  </w:style>
-  <w:style w:type="paragraph" w:styleId="NormalWeb">
-    <w:name w:val="Normal (Web)"/>
-    <w:basedOn w:val="Normal"/>
-    <w:uiPriority w:val="99"/>
-    <w:semiHidden/>
-    <w:unhideWhenUsed/>
-    <w:rsid w:val="00AA3A0D"/>
-    <w:pPr>
-      <w:spacing w:before="100" w:beforeAutospacing="1" w:after="100" w:afterAutospacing="1" w:line="240" w:lineRule="auto"/>
-    </w:pPr>
-    <w:rPr>
-      <w:rFonts w:ascii="Times New Roman" w:eastAsia="Times New Roman" w:hAnsi="Times New Roman" w:cs="Times New Roman"/>
-      <w:sz w:val="24"/>
-      <w:szCs w:val="24"/>
-      <w:lang w:val="es-ES" w:eastAsia="es-ES"/>
-    </w:rPr>
-  </w:style>
-  <w:style w:type="character" w:styleId="Textoennegrita">
-    <w:name w:val="Strong"/>
-    <w:basedOn w:val="Fuentedeprrafopredeter"/>
-    <w:uiPriority w:val="22"/>
-    <w:qFormat/>
-    <w:rsid w:val="00AA3A0D"/>
-    <w:rPr>
-      <w:b/>
-      <w:bCs/>
-    </w:rPr>
-  </w:style>
-  <w:style w:type="character" w:styleId="CdigoHTML">
-    <w:name w:val="HTML Code"/>
-    <w:basedOn w:val="Fuentedeprrafopredeter"/>
-    <w:uiPriority w:val="99"/>
-    <w:semiHidden/>
-    <w:unhideWhenUsed/>
-    <w:rsid w:val="00AA3A0D"/>
-    <w:rPr>
-      <w:rFonts w:ascii="Courier New" w:eastAsia="Times New Roman" w:hAnsi="Courier New" w:cs="Courier New"/>
-      <w:sz w:val="20"/>
-      <w:szCs w:val="20"/>
-    </w:rPr>
-  </w:style>
-</w:styles>
-</file>
-
-<file path=word/stylesWithEffects.xml><?xml version="1.0" encoding="utf-8"?>
-<w:styles xmlns:wpc="http://schemas.microsoft.com/office/word/2010/wordprocessingCanvas" xmlns:mc="http://schemas.openxmlformats.org/markup-compatibility/2006" xmlns:o="urn:schemas-microsoft-com:office:office" xmlns:r="http://schemas.openxmlformats.org/officeDocument/2006/relationships" xmlns:m="http://schemas.openxmlformats.org/officeDocument/2006/math" xmlns:v="urn:schemas-microsoft-com:vml" xmlns:wp14="http://schemas.microsoft.com/office/word/2010/wordprocessingDrawing" xmlns:wp="http://schemas.openxmlformats.org/drawingml/2006/wordprocessingDrawing" xmlns:w10="urn:schemas-microsoft-com:office:word" xmlns:w="http://schemas.openxmlformats.org/wordprocessingml/2006/main" xmlns:w14="http://schemas.microsoft.com/office/word/2010/wordml" xmlns:wpg="http://schemas.microsoft.com/office/word/2010/wordprocessingGroup" xmlns:wpi="http://schemas.microsoft.com/office/word/2010/wordprocessingInk" xmlns:wne="http://schemas.microsoft.com/office/word/2006/wordml" xmlns:wps="http://schemas.microsoft.com/office/word/2010/wordprocessingShape" mc:Ignorable="w14 wp14">
-  <w:docDefaults>
-    <w:rPrDefault>
-      <w:rPr>
-        <w:rFonts w:asciiTheme="minorHAnsi" w:eastAsiaTheme="minorHAnsi" w:hAnsiTheme="minorHAnsi" w:cstheme="minorBidi"/>
-        <w:sz w:val="22"/>
-        <w:szCs w:val="22"/>
-        <w:lang w:val="es-ES" w:eastAsia="en-US" w:bidi="ar-SA"/>
-      </w:rPr>
-    </w:rPrDefault>
-    <w:pPrDefault>
-      <w:pPr>
-        <w:spacing w:after="200" w:line="276" w:lineRule="auto"/>
-      </w:pPr>
-    </w:pPrDefault>
-  </w:docDefaults>
-  <w:latentStyles w:defLockedState="0" w:defUIPriority="99" w:defSemiHidden="1" w:defUnhideWhenUsed="1" w:defQFormat="0" w:count="267">
-    <w:lsdException w:name="Normal" w:semiHidden="0" w:uiPriority="0" w:unhideWhenUsed="0" w:qFormat="1"/>
-    <w:lsdException w:name="heading 1" w:semiHidden="0" w:uiPriority="9" w:unhideWhenUsed="0" w:qFormat="1"/>
-    <w:lsdException w:name="heading 2" w:uiPriority="9" w:qFormat="1"/>
-    <w:lsdException w:name="heading 3" w:uiPriority="9" w:qFormat="1"/>
-    <w:lsdException w:name="heading 4" w:uiPriority="9" w:qFormat="1"/>
-    <w:lsdException w:name="heading 5" w:uiPriority="9" w:qFormat="1"/>
-    <w:lsdException w:name="heading 6" w:uiPriority="9" w:qFormat="1"/>
-    <w:lsdException w:name="heading 7" w:uiPriority="9" w:qFormat="1"/>
-    <w:lsdException w:name="heading 8" w:uiPriority="9" w:qFormat="1"/>
-    <w:lsdException w:name="heading 9" w:uiPriority="9" w:qFormat="1"/>
-    <w:lsdException w:name="toc 1" w:uiPriority="39"/>
-    <w:lsdException w:name="toc 2" w:uiPriority="39"/>
-    <w:lsdException w:name="toc 3" w:uiPriority="39"/>
-    <w:lsdException w:name="toc 4" w:uiPriority="39"/>
-    <w:lsdException w:name="toc 5" w:uiPriority="39"/>
-    <w:lsdException w:name="toc 6" w:uiPriority="39"/>
-    <w:lsdException w:name="toc 7" w:uiPriority="39"/>
-    <w:lsdException w:name="toc 8" w:uiPriority="39"/>
-    <w:lsdException w:name="toc 9" w:uiPriority="39"/>
-    <w:lsdException w:name="caption" w:uiPriority="35" w:qFormat="1"/>
-    <w:lsdException w:name="Title" w:semiHidden="0" w:uiPriority="10" w:unhideWhenUsed="0" w:qFormat="1"/>
-    <w:lsdException w:name="Default Paragraph Font" w:uiPriority="1"/>
-    <w:lsdException w:name="Subtitle" w:semiHidden="0" w:uiPriority="11" w:unhideWhenUsed="0" w:qFormat="1"/>
-    <w:lsdException w:name="Strong" w:semiHidden="0" w:uiPriority="22" w:unhideWhenUsed="0" w:qFormat="1"/>
-    <w:lsdException w:name="Emphasis" w:semiHidden="0" w:uiPriority="20" w:unhideWhenUsed="0" w:qFormat="1"/>
-    <w:lsdException w:name="Table Grid" w:semiHidden="0" w:uiPriority="59" w:unhideWhenUsed="0"/>
-    <w:lsdException w:name="Placeholder Text" w:unhideWhenUsed="0"/>
-    <w:lsdException w:name="No Spacing" w:semiHidden="0" w:uiPriority="1" w:unhideWhenUsed="0" w:qFormat="1"/>
-    <w:lsdException w:name="Light Shading" w:semiHidden="0" w:uiPriority="60" w:unhideWhenUsed="0"/>
-    <w:lsdException w:name="Light List" w:semiHidden="0" w:uiPriority="61" w:unhideWhenUsed="0"/>
-    <w:lsdException w:name="Light Grid" w:semiHidden="0" w:uiPriority="62" w:unhideWhenUsed="0"/>
-    <w:lsdException w:name="Medium Shading 1" w:semiHidden="0" w:uiPriority="63" w:unhideWhenUsed="0"/>
-    <w:lsdException w:name="Medium Shading 2" w:semiHidden="0" w:uiPriority="64" w:unhideWhenUsed="0"/>
-    <w:lsdException w:name="Medium List 1" w:semiHidden="0" w:uiPriority="65" w:unhideWhenUsed="0"/>
-    <w:lsdException w:name="Medium List 2" w:semiHidden="0" w:uiPriority="66" w:unhideWhenUsed="0"/>
-    <w:lsdException w:name="Medium Grid 1" w:semiHidden="0" w:uiPriority="67" w:unhideWhenUsed="0"/>
-    <w:lsdException w:name="Medium Grid 2" w:semiHidden="0" w:uiPriority="68" w:unhideWhenUsed="0"/>
-    <w:lsdException w:name="Medium Grid 3" w:semiHidden="0" w:uiPriority="69" w:unhideWhenUsed="0"/>
-    <w:lsdException w:name="Dark List" w:semiHidden="0" w:uiPriority="70" w:unhideWhenUsed="0"/>
-    <w:lsdException w:name="Colorful Shading" w:semiHidden="0" w:uiPriority="71" w:unhideWhenUsed="0"/>
-    <w:lsdException w:name="Colorful List" w:semiHidden="0" w:uiPriority="72" w:unhideWhenUsed="0"/>
-    <w:lsdException w:name="Colorful Grid" w:semiHidden="0" w:uiPriority="73" w:unhideWhenUsed="0"/>
-    <w:lsdException w:name="Light Shading Accent 1" w:semiHidden="0" w:uiPriority="60" w:unhideWhenUsed="0"/>
-    <w:lsdException w:name="Light List Accent 1" w:semiHidden="0" w:uiPriority="61" w:unhideWhenUsed="0"/>
-    <w:lsdException w:name="Light Grid Accent 1" w:semiHidden="0" w:uiPriority="62" w:unhideWhenUsed="0"/>
-    <w:lsdException w:name="Medium Shading 1 Accent 1" w:semiHidden="0" w:uiPriority="63" w:unhideWhenUsed="0"/>
-    <w:lsdException w:name="Medium Shading 2 Accent 1" w:semiHidden="0" w:uiPriority="64" w:unhideWhenUsed="0"/>
-    <w:lsdException w:name="Medium List 1 Accent 1" w:semiHidden="0" w:uiPriority="65" w:unhideWhenUsed="0"/>
-    <w:lsdException w:name="Revision" w:unhideWhenUsed="0"/>
-    <w:lsdException w:name="List Paragraph" w:semiHidden="0" w:uiPriority="34" w:unhideWhenUsed="0" w:qFormat="1"/>
-    <w:lsdException w:name="Quote" w:semiHidden="0" w:uiPriority="29" w:unhideWhenUsed="0" w:qFormat="1"/>
-    <w:lsdException w:name="Intense Quote" w:semiHidden="0" w:uiPriority="30" w:unhideWhenUsed="0" w:qFormat="1"/>
-    <w:lsdException w:name="Medium List 2 Accent 1" w:semiHidden="0" w:uiPriority="66" w:unhideWhenUsed="0"/>
-    <w:lsdException w:name="Medium Grid 1 Accent 1" w:semiHidden="0" w:uiPriority="67" w:unhideWhenUsed="0"/>
-    <w:lsdException w:name="Medium Grid 2 Accent 1" w:semiHidden="0" w:uiPriority="68" w:unhideWhenUsed="0"/>
-    <w:lsdException w:name="Medium Grid 3 Accent 1" w:semiHidden="0" w:uiPriority="69" w:unhideWhenUsed="0"/>
-    <w:lsdException w:name="Dark List Accent 1" w:semiHidden="0" w:uiPriority="70" w:unhideWhenUsed="0"/>
-    <w:lsdException w:name="Colorful Shading Accent 1" w:semiHidden="0" w:uiPriority="71" w:unhideWhenUsed="0"/>
-    <w:lsdException w:name="Colorful List Accent 1" w:semiHidden="0" w:uiPriority="72" w:unhideWhenUsed="0"/>
-    <w:lsdException w:name="Colorful Grid Accent 1" w:semiHidden="0" w:uiPriority="73" w:unhideWhenUsed="0"/>
-    <w:lsdException w:name="Light Shading Accent 2" w:semiHidden="0" w:uiPriority="60" w:unhideWhenUsed="0"/>
-    <w:lsdException w:name="Light List Accent 2" w:semiHidden="0" w:uiPriority="61" w:unhideWhenUsed="0"/>
-    <w:lsdException w:name="Light Grid Accent 2" w:semiHidden="0" w:uiPriority="62" w:unhideWhenUsed="0"/>
-    <w:lsdException w:name="Medium Shading 1 Accent 2" w:semiHidden="0" w:uiPriority="63" w:unhideWhenUsed="0"/>
-    <w:lsdException w:name="Medium Shading 2 Accent 2" w:semiHidden="0" w:uiPriority="64" w:unhideWhenUsed="0"/>
-    <w:lsdException w:name="Medium List 1 Accent 2" w:semiHidden="0" w:uiPriority="65" w:unhideWhenUsed="0"/>
-    <w:lsdException w:name="Medium List 2 Accent 2" w:semiHidden="0" w:uiPriority="66" w:unhideWhenUsed="0"/>
-    <w:lsdException w:name="Medium Grid 1 Accent 2" w:semiHidden="0" w:uiPriority="67" w:unhideWhenUsed="0"/>
-    <w:lsdException w:name="Medium Grid 2 Accent 2" w:semiHidden="0" w:uiPriority="68" w:unhideWhenUsed="0"/>
-    <w:lsdException w:name="Medium Grid 3 Accent 2" w:semiHidden="0" w:uiPriority="69" w:unhideWhenUsed="0"/>
-    <w:lsdException w:name="Dark List Accent 2" w:semiHidden="0" w:uiPriority="70" w:unhideWhenUsed="0"/>
-    <w:lsdException w:name="Colorful Shading Accent 2" w:semiHidden="0" w:uiPriority="71" w:unhideWhenUsed="0"/>
-    <w:lsdException w:name="Colorful List Accent 2" w:semiHidden="0" w:uiPriority="72" w:unhideWhenUsed="0"/>
-    <w:lsdException w:name="Colorful Grid Accent 2" w:semiHidden="0" w:uiPriority="73" w:unhideWhenUsed="0"/>
-    <w:lsdException w:name="Light Shading Accent 3" w:semiHidden="0" w:uiPriority="60" w:unhideWhenUsed="0"/>
-    <w:lsdException w:name="Light List Accent 3" w:semiHidden="0" w:uiPriority="61" w:unhideWhenUsed="0"/>
-    <w:lsdException w:name="Light Grid Accent 3" w:semiHidden="0" w:uiPriority="62" w:unhideWhenUsed="0"/>
-    <w:lsdException w:name="Medium Shading 1 Accent 3" w:semiHidden="0" w:uiPriority="63" w:unhideWhenUsed="0"/>
-    <w:lsdException w:name="Medium Shading 2 Accent 3" w:semiHidden="0" w:uiPriority="64" w:unhideWhenUsed="0"/>
-    <w:lsdException w:name="Medium List 1 Accent 3" w:semiHidden="0" w:uiPriority="65" w:unhideWhenUsed="0"/>
-    <w:lsdException w:name="Medium List 2 Accent 3" w:semiHidden="0" w:uiPriority="66" w:unhideWhenUsed="0"/>
-    <w:lsdException w:name="Medium Grid 1 Accent 3" w:semiHidden="0" w:uiPriority="67" w:unhideWhenUsed="0"/>
-    <w:lsdException w:name="Medium Grid 2 Accent 3" w:semiHidden="0" w:uiPriority="68" w:unhideWhenUsed="0"/>
-    <w:lsdException w:name="Medium Grid 3 Accent 3" w:semiHidden="0" w:uiPriority="69" w:unhideWhenUsed="0"/>
-    <w:lsdException w:name="Dark List Accent 3" w:semiHidden="0" w:uiPriority="70" w:unhideWhenUsed="0"/>
-    <w:lsdException w:name="Colorful Shading Accent 3" w:semiHidden="0" w:uiPriority="71" w:unhideWhenUsed="0"/>
-    <w:lsdException w:name="Colorful List Accent 3" w:semiHidden="0" w:uiPriority="72" w:unhideWhenUsed="0"/>
-    <w:lsdException w:name="Colorful Grid Accent 3" w:semiHidden="0" w:uiPriority="73" w:unhideWhenUsed="0"/>
-    <w:lsdException w:name="Light Shading Accent 4" w:semiHidden="0" w:uiPriority="60" w:unhideWhenUsed="0"/>
-    <w:lsdException w:name="Light List Accent 4" w:semiHidden="0" w:uiPriority="61" w:unhideWhenUsed="0"/>
-    <w:lsdException w:name="Light Grid Accent 4" w:semiHidden="0" w:uiPriority="62" w:unhideWhenUsed="0"/>
-    <w:lsdException w:name="Medium Shading 1 Accent 4" w:semiHidden="0" w:uiPriority="63" w:unhideWhenUsed="0"/>
-    <w:lsdException w:name="Medium Shading 2 Accent 4" w:semiHidden="0" w:uiPriority="64" w:unhideWhenUsed="0"/>
-    <w:lsdException w:name="Medium List 1 Accent 4" w:semiHidden="0" w:uiPriority="65" w:unhideWhenUsed="0"/>
-    <w:lsdException w:name="Medium List 2 Accent 4" w:semiHidden="0" w:uiPriority="66" w:unhideWhenUsed="0"/>
-    <w:lsdException w:name="Medium Grid 1 Accent 4" w:semiHidden="0" w:uiPriority="67" w:unhideWhenUsed="0"/>
-    <w:lsdException w:name="Medium Grid 2 Accent 4" w:semiHidden="0" w:uiPriority="68" w:unhideWhenUsed="0"/>
-    <w:lsdException w:name="Medium Grid 3 Accent 4" w:semiHidden="0" w:uiPriority="69" w:unhideWhenUsed="0"/>
-    <w:lsdException w:name="Dark List Accent 4" w:semiHidden="0" w:uiPriority="70" w:unhideWhenUsed="0"/>
-    <w:lsdException w:name="Colorful Shading Accent 4" w:semiHidden="0" w:uiPriority="71" w:unhideWhenUsed="0"/>
-    <w:lsdException w:name="Colorful List Accent 4" w:semiHidden="0" w:uiPriority="72" w:unhideWhenUsed="0"/>
-    <w:lsdException w:name="Colorful Grid Accent 4" w:semiHidden="0" w:uiPriority="73" w:unhideWhenUsed="0"/>
-    <w:lsdException w:name="Light Shading Accent 5" w:semiHidden="0" w:uiPriority="60" w:unhideWhenUsed="0"/>
-    <w:lsdException w:name="Light List Accent 5" w:semiHidden="0" w:uiPriority="61" w:unhideWhenUsed="0"/>
-    <w:lsdException w:name="Light Grid Accent 5" w:semiHidden="0" w:uiPriority="62" w:unhideWhenUsed="0"/>
-    <w:lsdException w:name="Medium Shading 1 Accent 5" w:semiHidden="0" w:uiPriority="63" w:unhideWhenUsed="0"/>
-    <w:lsdException w:name="Medium Shading 2 Accent 5" w:semiHidden="0" w:uiPriority="64" w:unhideWhenUsed="0"/>
-    <w:lsdException w:name="Medium List 1 Accent 5" w:semiHidden="0" w:uiPriority="65" w:unhideWhenUsed="0"/>
-    <w:lsdException w:name="Medium List 2 Accent 5" w:semiHidden="0" w:uiPriority="66" w:unhideWhenUsed="0"/>
-    <w:lsdException w:name="Medium Grid 1 Accent 5" w:semiHidden="0" w:uiPriority="67" w:unhideWhenUsed="0"/>
-    <w:lsdException w:name="Medium Grid 2 Accent 5" w:semiHidden="0" w:uiPriority="68" w:unhideWhenUsed="0"/>
-    <w:lsdException w:name="Medium Grid 3 Accent 5" w:semiHidden="0" w:uiPriority="69" w:unhideWhenUsed="0"/>
-    <w:lsdException w:name="Dark List Accent 5" w:semiHidden="0" w:uiPriority="70" w:unhideWhenUsed="0"/>
-    <w:lsdException w:name="Colorful Shading Accent 5" w:semiHidden="0" w:uiPriority="71" w:unhideWhenUsed="0"/>
-    <w:lsdException w:name="Colorful List Accent 5" w:semiHidden="0" w:uiPriority="72" w:unhideWhenUsed="0"/>
-    <w:lsdException w:name="Colorful Grid Accent 5" w:semiHidden="0" w:uiPriority="73" w:unhideWhenUsed="0"/>
-    <w:lsdException w:name="Light Shading Accent 6" w:semiHidden="0" w:uiPriority="60" w:unhideWhenUsed="0"/>
-    <w:lsdException w:name="Light List Accent 6" w:semiHidden="0" w:uiPriority="61" w:unhideWhenUsed="0"/>
-    <w:lsdException w:name="Light Grid Accent 6" w:semiHidden="0" w:uiPriority="62" w:unhideWhenUsed="0"/>
-    <w:lsdException w:name="Medium Shading 1 Accent 6" w:semiHidden="0" w:uiPriority="63" w:unhideWhenUsed="0"/>
-    <w:lsdException w:name="Medium Shading 2 Accent 6" w:semiHidden="0" w:uiPriority="64" w:unhideWhenUsed="0"/>
-    <w:lsdException w:name="Medium List 1 Accent 6" w:semiHidden="0" w:uiPriority="65" w:unhideWhenUsed="0"/>
-    <w:lsdException w:name="Medium List 2 Accent 6" w:semiHidden="0" w:uiPriority="66" w:unhideWhenUsed="0"/>
-    <w:lsdException w:name="Medium Grid 1 Accent 6" w:semiHidden="0" w:uiPriority="67" w:unhideWhenUsed="0"/>
-    <w:lsdException w:name="Medium Grid 2 Accent 6" w:semiHidden="0" w:uiPriority="68" w:unhideWhenUsed="0"/>
-    <w:lsdException w:name="Medium Grid 3 Accent 6" w:semiHidden="0" w:uiPriority="69" w:unhideWhenUsed="0"/>
-    <w:lsdException w:name="Dark List Accent 6" w:semiHidden="0" w:uiPriority="70" w:unhideWhenUsed="0"/>
-    <w:lsdException w:name="Colorful Shading Accent 6" w:semiHidden="0" w:uiPriority="71" w:unhideWhenUsed="0"/>
-    <w:lsdException w:name="Colorful List Accent 6" w:semiHidden="0" w:uiPriority="72" w:unhideWhenUsed="0"/>
-    <w:lsdException w:name="Colorful Grid Accent 6" w:semiHidden="0" w:uiPriority="73" w:unhideWhenUsed="0"/>
-    <w:lsdException w:name="Subtle Emphasis" w:semiHidden="0" w:uiPriority="19" w:unhideWhenUsed="0" w:qFormat="1"/>
-    <w:lsdException w:name="Intense Emphasis" w:semiHidden="0" w:uiPriority="21" w:unhideWhenUsed="0" w:qFormat="1"/>
-    <w:lsdException w:name="Subtle Reference" w:semiHidden="0" w:uiPriority="31" w:unhideWhenUsed="0" w:qFormat="1"/>
-    <w:lsdException w:name="Intense Reference" w:semiHidden="0" w:uiPriority="32" w:unhideWhenUsed="0" w:qFormat="1"/>
-    <w:lsdException w:name="Book Title" w:semiHidden="0" w:uiPriority="33" w:unhideWhenUsed="0" w:qFormat="1"/>
-    <w:lsdException w:name="Bibliography" w:uiPriority="37"/>
-    <w:lsdException w:name="TOC Heading" w:uiPriority="39" w:qFormat="1"/>
+  <w:latentStyles w:defLockedState="0" w:defUIPriority="99" w:defSemiHidden="0" w:defUnhideWhenUsed="0" w:defQFormat="0" w:count="371">
+    <w:lsdException w:name="Normal" w:uiPriority="0" w:qFormat="1"/>
+    <w:lsdException w:name="heading 1" w:uiPriority="9" w:qFormat="1"/>
+    <w:lsdException w:name="heading 2" w:semiHidden="1" w:uiPriority="9" w:unhideWhenUsed="1" w:qFormat="1"/>
+    <w:lsdException w:name="heading 3" w:semiHidden="1" w:uiPriority="9" w:unhideWhenUsed="1" w:qFormat="1"/>
+    <w:lsdException w:name="heading 4" w:semiHidden="1" w:uiPriority="9" w:unhideWhenUsed="1" w:qFormat="1"/>
+    <w:lsdException w:name="heading 5" w:semiHidden="1" w:uiPriority="9" w:unhideWhenUsed="1" w:qFormat="1"/>
+    <w:lsdException w:name="heading 6" w:semiHidden="1" w:uiPriority="9" w:unhideWhenUsed="1" w:qFormat="1"/>
+    <w:lsdException w:name="heading 7" w:semiHidden="1" w:uiPriority="9" w:unhideWhenUsed="1" w:qFormat="1"/>
+    <w:lsdException w:name="heading 8" w:semiHidden="1" w:uiPriority="9" w:unhideWhenUsed="1" w:qFormat="1"/>
+    <w:lsdException w:name="heading 9" w:semiHidden="1" w:uiPriority="9" w:unhideWhenUsed="1" w:qFormat="1"/>
+    <w:lsdException w:name="index 1" w:semiHidden="1" w:unhideWhenUsed="1"/>
+    <w:lsdException w:name="index 2" w:semiHidden="1" w:unhideWhenUsed="1"/>
+    <w:lsdException w:name="index 3" w:semiHidden="1" w:unhideWhenUsed="1"/>
+    <w:lsdException w:name="index 4" w:semiHidden="1" w:unhideWhenUsed="1"/>
+    <w:lsdException w:name="index 5" w:semiHidden="1" w:unhideWhenUsed="1"/>
+    <w:lsdException w:name="index 6" w:semiHidden="1" w:unhideWhenUsed="1"/>
+    <w:lsdException w:name="index 7" w:semiHidden="1" w:unhideWhenUsed="1"/>
+    <w:lsdException w:name="index 8" w:semiHidden="1" w:unhideWhenUsed="1"/>
+    <w:lsdException w:name="index 9" w:semiHidden="1" w:unhideWhenUsed="1"/>
+    <w:lsdException w:name="toc 1" w:semiHidden="1" w:uiPriority="39" w:unhideWhenUsed="1"/>
+    <w:lsdException w:name="toc 2" w:semiHidden="1" w:uiPriority="39" w:unhideWhenUsed="1"/>
+    <w:lsdException w:name="toc 3" w:semiHidden="1" w:uiPriority="39" w:unhideWhenUsed="1"/>
+    <w:lsdException w:name="toc 4" w:semiHidden="1" w:uiPriority="39" w:unhideWhenUsed="1"/>
+    <w:lsdException w:name="toc 5" w:semiHidden="1" w:uiPriority="39" w:unhideWhenUsed="1"/>
+    <w:lsdException w:name="toc 6" w:semiHidden="1" w:uiPriority="39" w:unhideWhenUsed="1"/>
+    <w:lsdException w:name="toc 7" w:semiHidden="1" w:uiPriority="39" w:unhideWhenUsed="1"/>
+    <w:lsdException w:name="toc 8" w:semiHidden="1" w:uiPriority="39" w:unhideWhenUsed="1"/>
+    <w:lsdException w:name="toc 9" w:semiHidden="1" w:uiPriority="39" w:unhideWhenUsed="1"/>
+    <w:lsdException w:name="Normal Indent" w:semiHidden="1" w:unhideWhenUsed="1"/>
+    <w:lsdException w:name="footnote text" w:semiHidden="1" w:unhideWhenUsed="1"/>
+    <w:lsdException w:name="annotation text" w:semiHidden="1" w:unhideWhenUsed="1"/>
+    <w:lsdException w:name="header" w:semiHidden="1" w:unhideWhenUsed="1"/>
+    <w:lsdException w:name="footer" w:semiHidden="1" w:unhideWhenUsed="1"/>
+    <w:lsdException w:name="index heading" w:semiHidden="1" w:unhideWhenUsed="1"/>
+    <w:lsdException w:name="caption" w:semiHidden="1" w:uiPriority="35" w:unhideWhenUsed="1" w:qFormat="1"/>
+    <w:lsdException w:name="table of figures" w:semiHidden="1" w:unhideWhenUsed="1"/>
+    <w:lsdException w:name="envelope address" w:semiHidden="1" w:unhideWhenUsed="1"/>
+    <w:lsdException w:name="envelope return" w:semiHidden="1" w:unhideWhenUsed="1"/>
+    <w:lsdException w:name="footnote reference" w:semiHidden="1" w:unhideWhenUsed="1"/>
+    <w:lsdException w:name="annotation reference" w:semiHidden="1" w:unhideWhenUsed="1"/>
+    <w:lsdException w:name="line number" w:semiHidden="1" w:unhideWhenUsed="1"/>
+    <w:lsdException w:name="page number" w:semiHidden="1" w:unhideWhenUsed="1"/>
+    <w:lsdException w:name="endnote reference" w:semiHidden="1" w:unhideWhenUsed="1"/>
+    <w:lsdException w:name="endnote text" w:semiHidden="1" w:unhideWhenUsed="1"/>
+    <w:lsdException w:name="table of authorities" w:semiHidden="1" w:unhideWhenUsed="1"/>
+    <w:lsdException w:name="macro" w:semiHidden="1" w:unhideWhenUsed="1"/>
+    <w:lsdException w:name="toa heading" w:semiHidden="1" w:unhideWhenUsed="1"/>
+    <w:lsdException w:name="List" w:semiHidden="1" w:unhideWhenUsed="1"/>
+    <w:lsdException w:name="List Bullet" w:semiHidden="1" w:unhideWhenUsed="1"/>
+    <w:lsdException w:name="List Number" w:semiHidden="1" w:unhideWhenUsed="1"/>
+    <w:lsdException w:name="List 2" w:semiHidden="1" w:unhideWhenUsed="1"/>
+    <w:lsdException w:name="List 3" w:semiHidden="1" w:unhideWhenUsed="1"/>
+    <w:lsdException w:name="List 4" w:semiHidden="1" w:unhideWhenUsed="1"/>
+    <w:lsdException w:name="List 5" w:semiHidden="1" w:unhideWhenUsed="1"/>
+    <w:lsdException w:name="List Bullet 2" w:semiHidden="1" w:unhideWhenUsed="1"/>
+    <w:lsdException w:name="List Bullet 3" w:semiHidden="1" w:unhideWhenUsed="1"/>
+    <w:lsdException w:name="List Bullet 4" w:semiHidden="1" w:unhideWhenUsed="1"/>
+    <w:lsdException w:name="List Bullet 5" w:semiHidden="1" w:unhideWhenUsed="1"/>
+    <w:lsdException w:name="List Number 2" w:semiHidden="1" w:unhideWhenUsed="1"/>
+    <w:lsdException w:name="List Number 3" w:semiHidden="1" w:unhideWhenUsed="1"/>
+    <w:lsdException w:name="List Number 4" w:semiHidden="1" w:unhideWhenUsed="1"/>
+    <w:lsdException w:name="List Number 5" w:semiHidden="1" w:unhideWhenUsed="1"/>
+    <w:lsdException w:name="Title" w:uiPriority="10" w:qFormat="1"/>
+    <w:lsdException w:name="Closing" w:semiHidden="1" w:unhideWhenUsed="1"/>
+    <w:lsdException w:name="Signature" w:semiHidden="1" w:unhideWhenUsed="1"/>
+    <w:lsdException w:name="Default Paragraph Font" w:semiHidden="1" w:uiPriority="1" w:unhideWhenUsed="1"/>
+    <w:lsdException w:name="Body Text" w:semiHidden="1" w:unhideWhenUsed="1"/>
+    <w:lsdException w:name="Body Text Indent" w:semiHidden="1" w:unhideWhenUsed="1"/>
+    <w:lsdException w:name="List Continue" w:semiHidden="1" w:unhideWhenUsed="1"/>
+    <w:lsdException w:name="List Continue 2" w:semiHidden="1" w:unhideWhenUsed="1"/>
+    <w:lsdException w:name="List Continue 3" w:semiHidden="1" w:unhideWhenUsed="1"/>
+    <w:lsdException w:name="List Continue 4" w:semiHidden="1" w:unhideWhenUsed="1"/>
+    <w:lsdException w:name="List Continue 5" w:semiHidden="1" w:unhideWhenUsed="1"/>
+    <w:lsdException w:name="Message Header" w:semiHidden="1" w:unhideWhenUsed="1"/>
+    <w:lsdException w:name="Subtitle" w:uiPriority="11" w:qFormat="1"/>
+    <w:lsdException w:name="Salutation" w:semiHidden="1" w:unhideWhenUsed="1"/>
+    <w:lsdException w:name="Date" w:semiHidden="1" w:unhideWhenUsed="1"/>
+    <w:lsdException w:name="Body Text First Indent" w:semiHidden="1" w:unhideWhenUsed="1"/>
+    <w:lsdException w:name="Body Text First Indent 2" w:semiHidden="1" w:unhideWhenUsed="1"/>
+    <w:lsdException w:name="Note Heading" w:semiHidden="1" w:unhideWhenUsed="1"/>
+    <w:lsdException w:name="Body Text 2" w:semiHidden="1" w:unhideWhenUsed="1"/>
+    <w:lsdException w:name="Body Text 3" w:semiHidden="1" w:unhideWhenUsed="1"/>
+    <w:lsdException w:name="Body Text Indent 2" w:semiHidden="1" w:unhideWhenUsed="1"/>
+    <w:lsdException w:name="Body Text Indent 3" w:semiHidden="1" w:unhideWhenUsed="1"/>
+    <w:lsdException w:name="Block Text" w:semiHidden="1" w:unhideWhenUsed="1"/>
+    <w:lsdException w:name="Hyperlink" w:semiHidden="1" w:unhideWhenUsed="1"/>
+    <w:lsdException w:name="FollowedHyperlink" w:semiHidden="1" w:unhideWhenUsed="1"/>
+    <w:lsdException w:name="Strong" w:uiPriority="22" w:qFormat="1"/>
+    <w:lsdException w:name="Emphasis" w:uiPriority="20" w:qFormat="1"/>
+    <w:lsdException w:name="Document Map" w:semiHidden="1" w:unhideWhenUsed="1"/>
+    <w:lsdException w:name="Plain Text" w:semiHidden="1" w:unhideWhenUsed="1"/>
+    <w:lsdException w:name="E-mail Signature" w:semiHidden="1" w:unhideWhenUsed="1"/>
+    <w:lsdException w:name="HTML Top of Form" w:semiHidden="1" w:unhideWhenUsed="1"/>
+    <w:lsdException w:name="HTML Bottom of Form" w:semiHidden="1" w:unhideWhenUsed="1"/>
+    <w:lsdException w:name="Normal (Web)" w:semiHidden="1" w:unhideWhenUsed="1"/>
+    <w:lsdException w:name="HTML Acronym" w:semiHidden="1" w:unhideWhenUsed="1"/>
+    <w:lsdException w:name="HTML Address" w:semiHidden="1" w:unhideWhenUsed="1"/>
+    <w:lsdException w:name="HTML Cite" w:semiHidden="1" w:unhideWhenUsed="1"/>
+    <w:lsdException w:name="HTML Code" w:semiHidden="1" w:unhideWhenUsed="1"/>
+    <w:lsdException w:name="HTML Definition" w:semiHidden="1" w:unhideWhenUsed="1"/>
+    <w:lsdException w:name="HTML Keyboard" w:semiHidden="1" w:unhideWhenUsed="1"/>
+    <w:lsdException w:name="HTML Preformatted" w:semiHidden="1" w:unhideWhenUsed="1"/>
+    <w:lsdException w:name="HTML Sample" w:semiHidden="1" w:unhideWhenUsed="1"/>
+    <w:lsdException w:name="HTML Typewriter" w:semiHidden="1" w:unhideWhenUsed="1"/>
+    <w:lsdException w:name="HTML Variable" w:semiHidden="1" w:unhideWhenUsed="1"/>
+    <w:lsdException w:name="Normal Table" w:semiHidden="1" w:unhideWhenUsed="1"/>
+    <w:lsdException w:name="annotation subject" w:semiHidden="1" w:unhideWhenUsed="1"/>
+    <w:lsdException w:name="No List" w:semiHidden="1" w:unhideWhenUsed="1"/>
+    <w:lsdException w:name="Outline List 1" w:semiHidden="1" w:unhideWhenUsed="1"/>
+    <w:lsdException w:name="Outline List 2" w:semiHidden="1" w:unhideWhenUsed="1"/>
+    <w:lsdException w:name="Outline List 3" w:semiHidden="1" w:unhideWhenUsed="1"/>
+    <w:lsdException w:name="Table Simple 1" w:semiHidden="1" w:unhideWhenUsed="1"/>
+    <w:lsdException w:name="Table Simple 2" w:semiHidden="1" w:unhideWhenUsed="1"/>
+    <w:lsdException w:name="Table Simple 3" w:semiHidden="1" w:unhideWhenUsed="1"/>
+    <w:lsdException w:name="Table Classic 1" w:semiHidden="1" w:unhideWhenUsed="1"/>
+    <w:lsdException w:name="Table Classic 2" w:semiHidden="1" w:unhideWhenUsed="1"/>
+    <w:lsdException w:name="Table Classic 3" w:semiHidden="1" w:unhideWhenUsed="1"/>
+    <w:lsdException w:name="Table Classic 4" w:semiHidden="1" w:unhideWhenUsed="1"/>
+    <w:lsdException w:name="Table Colorful 1" w:semiHidden="1" w:unhideWhenUsed="1"/>
+    <w:lsdException w:name="Table Colorful 2" w:semiHidden="1" w:unhideWhenUsed="1"/>
+    <w:lsdException w:name="Table Colorful 3" w:semiHidden="1" w:unhideWhenUsed="1"/>
+    <w:lsdException w:name="Table Columns 1" w:semiHidden="1" w:unhideWhenUsed="1"/>
+    <w:lsdException w:name="Table Columns 2" w:semiHidden="1" w:unhideWhenUsed="1"/>
+    <w:lsdException w:name="Table Columns 3" w:semiHidden="1" w:unhideWhenUsed="1"/>
+    <w:lsdException w:name="Table Columns 4" w:semiHidden="1" w:unhideWhenUsed="1"/>
+    <w:lsdException w:name="Table Columns 5" w:semiHidden="1" w:unhideWhenUsed="1"/>
+    <w:lsdException w:name="Table Grid 1" w:semiHidden="1" w:unhideWhenUsed="1"/>
+    <w:lsdException w:name="Table Grid 2" w:semiHidden="1" w:unhideWhenUsed="1"/>
+    <w:lsdException w:name="Table Grid 3" w:semiHidden="1" w:unhideWhenUsed="1"/>
+    <w:lsdException w:name="Table Grid 4" w:semiHidden="1" w:unhideWhenUsed="1"/>
+    <w:lsdException w:name="Table Grid 5" w:semiHidden="1" w:unhideWhenUsed="1"/>
+    <w:lsdException w:name="Table Grid 6" w:semiHidden="1" w:unhideWhenUsed="1"/>
+    <w:lsdException w:name="Table Grid 7" w:semiHidden="1" w:unhideWhenUsed="1"/>
+    <w:lsdException w:name="Table Grid 8" w:semiHidden="1" w:unhideWhenUsed="1"/>
+    <w:lsdException w:name="Table List 1" w:semiHidden="1" w:unhideWhenUsed="1"/>
+    <w:lsdException w:name="Table List 2" w:semiHidden="1" w:unhideWhenUsed="1"/>
+    <w:lsdException w:name="Table List 3" w:semiHidden="1" w:unhideWhenUsed="1"/>
+    <w:lsdException w:name="Table List 4" w:semiHidden="1" w:unhideWhenUsed="1"/>
+    <w:lsdException w:name="Table List 5" w:semiHidden="1" w:unhideWhenUsed="1"/>
+    <w:lsdException w:name="Table List 6" w:semiHidden="1" w:unhideWhenUsed="1"/>
+    <w:lsdException w:name="Table List 7" w:semiHidden="1" w:unhideWhenUsed="1"/>
+    <w:lsdException w:name="Table List 8" w:semiHidden="1" w:unhideWhenUsed="1"/>
+    <w:lsdException w:name="Table 3D effects 1" w:semiHidden="1" w:unhideWhenUsed="1"/>
+    <w:lsdException w:name="Table 3D effects 2" w:semiHidden="1" w:unhideWhenUsed="1"/>
+    <w:lsdException w:name="Table 3D effects 3" w:semiHidden="1" w:unhideWhenUsed="1"/>
+    <w:lsdException w:name="Table Contemporary" w:semiHidden="1" w:unhideWhenUsed="1"/>
+    <w:lsdException w:name="Table Elegant" w:semiHidden="1" w:unhideWhenUsed="1"/>
+    <w:lsdException w:name="Table Professional" w:semiHidden="1" w:unhideWhenUsed="1"/>
+    <w:lsdException w:name="Table Subtle 1" w:semiHidden="1" w:unhideWhenUsed="1"/>
+    <w:lsdException w:name="Table Subtle 2" w:semiHidden="1" w:unhideWhenUsed="1"/>
+    <w:lsdException w:name="Table Web 1" w:semiHidden="1" w:unhideWhenUsed="1"/>
+    <w:lsdException w:name="Table Web 2" w:semiHidden="1" w:unhideWhenUsed="1"/>
+    <w:lsdException w:name="Table Web 3" w:semiHidden="1" w:unhideWhenUsed="1"/>
+    <w:lsdException w:name="Balloon Text" w:semiHidden="1" w:unhideWhenUsed="1"/>
+    <w:lsdException w:name="Table Grid" w:uiPriority="59"/>
+    <w:lsdException w:name="Table Theme" w:semiHidden="1" w:unhideWhenUsed="1"/>
+    <w:lsdException w:name="Placeholder Text" w:semiHidden="1"/>
+    <w:lsdException w:name="No Spacing" w:uiPriority="1" w:qFormat="1"/>
+    <w:lsdException w:name="Light Shading" w:uiPriority="60"/>
+    <w:lsdException w:name="Light List" w:uiPriority="61"/>
+    <w:lsdException w:name="Light Grid" w:uiPriority="62"/>
+    <w:lsdException w:name="Medium Shading 1" w:uiPriority="63"/>
+    <w:lsdException w:name="Medium Shading 2" w:uiPriority="64"/>
+    <w:lsdException w:name="Medium List 1" w:uiPriority="65"/>
+    <w:lsdException w:name="Medium List 2" w:uiPriority="66"/>
+    <w:lsdException w:name="Medium Grid 1" w:uiPriority="67"/>
+    <w:lsdException w:name="Medium Grid 2" w:uiPriority="68"/>
+    <w:lsdException w:name="Medium Grid 3" w:uiPriority="69"/>
+    <w:lsdException w:name="Dark List" w:uiPriority="70"/>
+    <w:lsdException w:name="Colorful Shading" w:uiPriority="71"/>
+    <w:lsdException w:name="Colorful List" w:uiPriority="72"/>
+    <w:lsdException w:name="Colorful Grid" w:uiPriority="73"/>
+    <w:lsdException w:name="Light Shading Accent 1" w:uiPriority="60"/>
+    <w:lsdException w:name="Light List Accent 1" w:uiPriority="61"/>
+    <w:lsdException w:name="Light Grid Accent 1" w:uiPriority="62"/>
+    <w:lsdException w:name="Medium Shading 1 Accent 1" w:uiPriority="63"/>
+    <w:lsdException w:name="Medium Shading 2 Accent 1" w:uiPriority="64"/>
+    <w:lsdException w:name="Medium List 1 Accent 1" w:uiPriority="65"/>
+    <w:lsdException w:name="Revision" w:semiHidden="1"/>
+    <w:lsdException w:name="List Paragraph" w:uiPriority="34" w:qFormat="1"/>
+    <w:lsdException w:name="Quote" w:uiPriority="29" w:qFormat="1"/>
+    <w:lsdException w:name="Intense Quote" w:uiPriority="30" w:qFormat="1"/>
+    <w:lsdException w:name="Medium List 2 Accent 1" w:uiPriority="66"/>
+    <w:lsdException w:name="Medium Grid 1 Accent 1" w:uiPriority="67"/>
+    <w:lsdException w:name="Medium Grid 2 Accent 1" w:uiPriority="68"/>
+    <w:lsdException w:name="Medium Grid 3 Accent 1" w:uiPriority="69"/>
+    <w:lsdException w:name="Dark List Accent 1" w:uiPriority="70"/>
+    <w:lsdException w:name="Colorful Shading Accent 1" w:uiPriority="71"/>
+    <w:lsdException w:name="Colorful List Accent 1" w:uiPriority="72"/>
+    <w:lsdException w:name="Colorful Grid Accent 1" w:uiPriority="73"/>
+    <w:lsdException w:name="Light Shading Accent 2" w:uiPriority="60"/>
+    <w:lsdException w:name="Light List Accent 2" w:uiPriority="61"/>
+    <w:lsdException w:name="Light Grid Accent 2" w:uiPriority="62"/>
+    <w:lsdException w:name="Medium Shading 1 Accent 2" w:uiPriority="63"/>
+    <w:lsdException w:name="Medium Shading 2 Accent 2" w:uiPriority="64"/>
+    <w:lsdException w:name="Medium List 1 Accent 2" w:uiPriority="65"/>
+    <w:lsdException w:name="Medium List 2 Accent 2" w:uiPriority="66"/>
+    <w:lsdException w:name="Medium Grid 1 Accent 2" w:uiPriority="67"/>
+    <w:lsdException w:name="Medium Grid 2 Accent 2" w:uiPriority="68"/>
+    <w:lsdException w:name="Medium Grid 3 Accent 2" w:uiPriority="69"/>
+    <w:lsdException w:name="Dark List Accent 2" w:uiPriority="70"/>
+    <w:lsdException w:name="Colorful Shading Accent 2" w:uiPriority="71"/>
+    <w:lsdException w:name="Colorful List Accent 2" w:uiPriority="72"/>
+    <w:lsdException w:name="Colorful Grid Accent 2" w:uiPriority="73"/>
+    <w:lsdException w:name="Light Shading Accent 3" w:uiPriority="60"/>
+    <w:lsdException w:name="Light List Accent 3" w:uiPriority="61"/>
+    <w:lsdException w:name="Light Grid Accent 3" w:uiPriority="62"/>
+    <w:lsdException w:name="Medium Shading 1 Accent 3" w:uiPriority="63"/>
+    <w:lsdException w:name="Medium Shading 2 Accent 3" w:uiPriority="64"/>
+    <w:lsdException w:name="Medium List 1 Accent 3" w:uiPriority="65"/>
+    <w:lsdException w:name="Medium List 2 Accent 3" w:uiPriority="66"/>
+    <w:lsdException w:name="Medium Grid 1 Accent 3" w:uiPriority="67"/>
+    <w:lsdException w:name="Medium Grid 2 Accent 3" w:uiPriority="68"/>
+    <w:lsdException w:name="Medium Grid 3 Accent 3" w:uiPriority="69"/>
+    <w:lsdException w:name="Dark List Accent 3" w:uiPriority="70"/>
+    <w:lsdException w:name="Colorful Shading Accent 3" w:uiPriority="71"/>
+    <w:lsdException w:name="Colorful List Accent 3" w:uiPriority="72"/>
+    <w:lsdException w:name="Colorful Grid Accent 3" w:uiPriority="73"/>
+    <w:lsdException w:name="Light Shading Accent 4" w:uiPriority="60"/>
+    <w:lsdException w:name="Light List Accent 4" w:uiPriority="61"/>
+    <w:lsdException w:name="Light Grid Accent 4" w:uiPriority="62"/>
+    <w:lsdException w:name="Medium Shading 1 Accent 4" w:uiPriority="63"/>
+    <w:lsdException w:name="Medium Shading 2 Accent 4" w:uiPriority="64"/>
+    <w:lsdException w:name="Medium List 1 Accent 4" w:uiPriority="65"/>
+    <w:lsdException w:name="Medium List 2 Accent 4" w:uiPriority="66"/>
+    <w:lsdException w:name="Medium Grid 1 Accent 4" w:uiPriority="67"/>
+    <w:lsdException w:name="Medium Grid 2 Accent 4" w:uiPriority="68"/>
+    <w:lsdException w:name="Medium Grid 3 Accent 4" w:uiPriority="69"/>
+    <w:lsdException w:name="Dark List Accent 4" w:uiPriority="70"/>
+    <w:lsdException w:name="Colorful Shading Accent 4" w:uiPriority="71"/>
+    <w:lsdException w:name="Colorful List Accent 4" w:uiPriority="72"/>
+    <w:lsdException w:name="Colorful Grid Accent 4" w:uiPriority="73"/>
+    <w:lsdException w:name="Light Shading Accent 5" w:uiPriority="60"/>
+    <w:lsdException w:name="Light List Accent 5" w:uiPriority="61"/>
+    <w:lsdException w:name="Light Grid Accent 5" w:uiPriority="62"/>
+    <w:lsdException w:name="Medium Shading 1 Accent 5" w:uiPriority="63"/>
+    <w:lsdException w:name="Medium Shading 2 Accent 5" w:uiPriority="64"/>
+    <w:lsdException w:name="Medium List 1 Accent 5" w:uiPriority="65"/>
+    <w:lsdException w:name="Medium List 2 Accent 5" w:uiPriority="66"/>
+    <w:lsdException w:name="Medium Grid 1 Accent 5" w:uiPriority="67"/>
+    <w:lsdException w:name="Medium Grid 2 Accent 5" w:uiPriority="68"/>
+    <w:lsdException w:name="Medium Grid 3 Accent 5" w:uiPriority="69"/>
+    <w:lsdException w:name="Dark List Accent 5" w:uiPriority="70"/>
+    <w:lsdException w:name="Colorful Shading Accent 5" w:uiPriority="71"/>
+    <w:lsdException w:name="Colorful List Accent 5" w:uiPriority="72"/>
+    <w:lsdException w:name="Colorful Grid Accent 5" w:uiPriority="73"/>
+    <w:lsdException w:name="Light Shading Accent 6" w:uiPriority="60"/>
+    <w:lsdException w:name="Light List Accent 6" w:uiPriority="61"/>
+    <w:lsdException w:name="Light Grid Accent 6" w:uiPriority="62"/>
+    <w:lsdException w:name="Medium Shading 1 Accent 6" w:uiPriority="63"/>
+    <w:lsdException w:name="Medium Shading 2 Accent 6" w:uiPriority="64"/>
+    <w:lsdException w:name="Medium List 1 Accent 6" w:uiPriority="65"/>
+    <w:lsdException w:name="Medium List 2 Accent 6" w:uiPriority="66"/>
+    <w:lsdException w:name="Medium Grid 1 Accent 6" w:uiPriority="67"/>
+    <w:lsdException w:name="Medium Grid 2 Accent 6" w:uiPriority="68"/>
+    <w:lsdException w:name="Medium Grid 3 Accent 6" w:uiPriority="69"/>
+    <w:lsdException w:name="Dark List Accent 6" w:uiPriority="70"/>
+    <w:lsdException w:name="Colorful Shading Accent 6" w:uiPriority="71"/>
+    <w:lsdException w:name="Colorful List Accent 6" w:uiPriority="72"/>
+    <w:lsdException w:name="Colorful Grid Accent 6" w:uiPriority="73"/>
+    <w:lsdException w:name="Subtle Emphasis" w:uiPriority="19" w:qFormat="1"/>
+    <w:lsdException w:name="Intense Emphasis" w:uiPriority="21" w:qFormat="1"/>
+    <w:lsdException w:name="Subtle Reference" w:uiPriority="31" w:qFormat="1"/>
+    <w:lsdException w:name="Intense Reference" w:uiPriority="32" w:qFormat="1"/>
+    <w:lsdException w:name="Book Title" w:uiPriority="33" w:qFormat="1"/>
+    <w:lsdException w:name="Bibliography" w:semiHidden="1" w:uiPriority="37" w:unhideWhenUsed="1"/>
+    <w:lsdException w:name="TOC Heading" w:semiHidden="1" w:uiPriority="39" w:unhideWhenUsed="1" w:qFormat="1"/>
+    <w:lsdException w:name="Plain Table 1" w:uiPriority="41"/>
+    <w:lsdException w:name="Plain Table 2" w:uiPriority="42"/>
+    <w:lsdException w:name="Plain Table 3" w:uiPriority="43"/>
+    <w:lsdException w:name="Plain Table 4" w:uiPriority="44"/>
+    <w:lsdException w:name="Plain Table 5" w:uiPriority="45"/>
+    <w:lsdException w:name="Grid Table Light" w:uiPriority="40"/>
+    <w:lsdException w:name="Grid Table 1 Light" w:uiPriority="46"/>
+    <w:lsdException w:name="Grid Table 2" w:uiPriority="47"/>
+    <w:lsdException w:name="Grid Table 3" w:uiPriority="48"/>
+    <w:lsdException w:name="Grid Table 4" w:uiPriority="49"/>
+    <w:lsdException w:name="Grid Table 5 Dark" w:uiPriority="50"/>
+    <w:lsdException w:name="Grid Table 6 Colorful" w:uiPriority="51"/>
+    <w:lsdException w:name="Grid Table 7 Colorful" w:uiPriority="52"/>
+    <w:lsdException w:name="Grid Table 1 Light Accent 1" w:uiPriority="46"/>
+    <w:lsdException w:name="Grid Table 2 Accent 1" w:uiPriority="47"/>
+    <w:lsdException w:name="Grid Table 3 Accent 1" w:uiPriority="48"/>
+    <w:lsdException w:name="Grid Table 4 Accent 1" w:uiPriority="49"/>
+    <w:lsdException w:name="Grid Table 5 Dark Accent 1" w:uiPriority="50"/>
+    <w:lsdException w:name="Grid Table 6 Colorful Accent 1" w:uiPriority="51"/>
+    <w:lsdException w:name="Grid Table 7 Colorful Accent 1" w:uiPriority="52"/>
+    <w:lsdException w:name="Grid Table 1 Light Accent 2" w:uiPriority="46"/>
+    <w:lsdException w:name="Grid Table 2 Accent 2" w:uiPriority="47"/>
+    <w:lsdException w:name="Grid Table 3 Accent 2" w:uiPriority="48"/>
+    <w:lsdException w:name="Grid Table 4 Accent 2" w:uiPriority="49"/>
+    <w:lsdException w:name="Grid Table 5 Dark Accent 2" w:uiPriority="50"/>
+    <w:lsdException w:name="Grid Table 6 Colorful Accent 2" w:uiPriority="51"/>
+    <w:lsdException w:name="Grid Table 7 Colorful Accent 2" w:uiPriority="52"/>
+    <w:lsdException w:name="Grid Table 1 Light Accent 3" w:uiPriority="46"/>
+    <w:lsdException w:name="Grid Table 2 Accent 3" w:uiPriority="47"/>
+    <w:lsdException w:name="Grid Table 3 Accent 3" w:uiPriority="48"/>
+    <w:lsdException w:name="Grid Table 4 Accent 3" w:uiPriority="49"/>
+    <w:lsdException w:name="Grid Table 5 Dark Accent 3" w:uiPriority="50"/>
+    <w:lsdException w:name="Grid Table 6 Colorful Accent 3" w:uiPriority="51"/>
+    <w:lsdException w:name="Grid Table 7 Colorful Accent 3" w:uiPriority="52"/>
+    <w:lsdException w:name="Grid Table 1 Light Accent 4" w:uiPriority="46"/>
+    <w:lsdException w:name="Grid Table 2 Accent 4" w:uiPriority="47"/>
+    <w:lsdException w:name="Grid Table 3 Accent 4" w:uiPriority="48"/>
+    <w:lsdException w:name="Grid Table 4 Accent 4" w:uiPriority="49"/>
+    <w:lsdException w:name="Grid Table 5 Dark Accent 4" w:uiPriority="50"/>
+    <w:lsdException w:name="Grid Table 6 Colorful Accent 4" w:uiPriority="51"/>
+    <w:lsdException w:name="Grid Table 7 Colorful Accent 4" w:uiPriority="52"/>
+    <w:lsdException w:name="Grid Table 1 Light Accent 5" w:uiPriority="46"/>
+    <w:lsdException w:name="Grid Table 2 Accent 5" w:uiPriority="47"/>
+    <w:lsdException w:name="Grid Table 3 Accent 5" w:uiPriority="48"/>
+    <w:lsdException w:name="Grid Table 4 Accent 5" w:uiPriority="49"/>
+    <w:lsdException w:name="Grid Table 5 Dark Accent 5" w:uiPriority="50"/>
+    <w:lsdException w:name="Grid Table 6 Colorful Accent 5" w:uiPriority="51"/>
+    <w:lsdException w:name="Grid Table 7 Colorful Accent 5" w:uiPriority="52"/>
+    <w:lsdException w:name="Grid Table 1 Light Accent 6" w:uiPriority="46"/>
+    <w:lsdException w:name="Grid Table 2 Accent 6" w:uiPriority="47"/>
+    <w:lsdException w:name="Grid Table 3 Accent 6" w:uiPriority="48"/>
+    <w:lsdException w:name="Grid Table 4 Accent 6" w:uiPriority="49"/>
+    <w:lsdException w:name="Grid Table 5 Dark Accent 6" w:uiPriority="50"/>
+    <w:lsdException w:name="Grid Table 6 Colorful Accent 6" w:uiPriority="51"/>
+    <w:lsdException w:name="Grid Table 7 Colorful Accent 6" w:uiPriority="52"/>
+    <w:lsdException w:name="List Table 1 Light" w:uiPriority="46"/>
+    <w:lsdException w:name="List Table 2" w:uiPriority="47"/>
+    <w:lsdException w:name="List Table 3" w:uiPriority="48"/>
+    <w:lsdException w:name="List Table 4" w:uiPriority="49"/>
+    <w:lsdException w:name="List Table 5 Dark" w:uiPriority="50"/>
+    <w:lsdException w:name="List Table 6 Colorful" w:uiPriority="51"/>
+    <w:lsdException w:name="List Table 7 Colorful" w:uiPriority="52"/>
+    <w:lsdException w:name="List Table 1 Light Accent 1" w:uiPriority="46"/>
+    <w:lsdException w:name="List Table 2 Accent 1" w:uiPriority="47"/>
+    <w:lsdException w:name="List Table 3 Accent 1" w:uiPriority="48"/>
+    <w:lsdException w:name="List Table 4 Accent 1" w:uiPriority="49"/>
+    <w:lsdException w:name="List Table 5 Dark Accent 1" w:uiPriority="50"/>
+    <w:lsdException w:name="List Table 6 Colorful Accent 1" w:uiPriority="51"/>
+    <w:lsdException w:name="List Table 7 Colorful Accent 1" w:uiPriority="52"/>
+    <w:lsdException w:name="List Table 1 Light Accent 2" w:uiPriority="46"/>
+    <w:lsdException w:name="List Table 2 Accent 2" w:uiPriority="47"/>
+    <w:lsdException w:name="List Table 3 Accent 2" w:uiPriority="48"/>
+    <w:lsdException w:name="List Table 4 Accent 2" w:uiPriority="49"/>
+    <w:lsdException w:name="List Table 5 Dark Accent 2" w:uiPriority="50"/>
+    <w:lsdException w:name="List Table 6 Colorful Accent 2" w:uiPriority="51"/>
+    <w:lsdException w:name="List Table 7 Colorful Accent 2" w:uiPriority="52"/>
+    <w:lsdException w:name="List Table 1 Light Accent 3" w:uiPriority="46"/>
+    <w:lsdException w:name="List Table 2 Accent 3" w:uiPriority="47"/>
+    <w:lsdException w:name="List Table 3 Accent 3" w:uiPriority="48"/>
+    <w:lsdException w:name="List Table 4 Accent 3" w:uiPriority="49"/>
+    <w:lsdException w:name="List Table 5 Dark Accent 3" w:uiPriority="50"/>
+    <w:lsdException w:name="List Table 6 Colorful Accent 3" w:uiPriority="51"/>
+    <w:lsdException w:name="List Table 7 Colorful Accent 3" w:uiPriority="52"/>
+    <w:lsdException w:name="List Table 1 Light Accent 4" w:uiPriority="46"/>
+    <w:lsdException w:name="List Table 2 Accent 4" w:uiPriority="47"/>
+    <w:lsdException w:name="List Table 3 Accent 4" w:uiPriority="48"/>
+    <w:lsdException w:name="List Table 4 Accent 4" w:uiPriority="49"/>
+    <w:lsdException w:name="List Table 5 Dark Accent 4" w:uiPriority="50"/>
+    <w:lsdException w:name="List Table 6 Colorful Accent 4" w:uiPriority="51"/>
+    <w:lsdException w:name="List Table 7 Colorful Accent 4" w:uiPriority="52"/>
+    <w:lsdException w:name="List Table 1 Light Accent 5" w:uiPriority="46"/>
+    <w:lsdException w:name="List Table 2 Accent 5" w:uiPriority="47"/>
+    <w:lsdException w:name="List Table 3 Accent 5" w:uiPriority="48"/>
+    <w:lsdException w:name="List Table 4 Accent 5" w:uiPriority="49"/>
+    <w:lsdException w:name="List Table 5 Dark Accent 5" w:uiPriority="50"/>
+    <w:lsdException w:name="List Table 6 Colorful Accent 5" w:uiPriority="51"/>
+    <w:lsdException w:name="List Table 7 Colorful Accent 5" w:uiPriority="52"/>
+    <w:lsdException w:name="List Table 1 Light Accent 6" w:uiPriority="46"/>
+    <w:lsdException w:name="List Table 2 Accent 6" w:uiPriority="47"/>
+    <w:lsdException w:name="List Table 3 Accent 6" w:uiPriority="48"/>
+    <w:lsdException w:name="List Table 4 Accent 6" w:uiPriority="49"/>
+    <w:lsdException w:name="List Table 5 Dark Accent 6" w:uiPriority="50"/>
+    <w:lsdException w:name="List Table 6 Colorful Accent 6" w:uiPriority="51"/>
+    <w:lsdException w:name="List Table 7 Colorful Accent 6" w:uiPriority="52"/>
   </w:latentStyles>
   <w:style w:type="paragraph" w:default="1" w:styleId="Normal">
     <w:name w:val="Normal"/>

</xml_diff>